<commit_message>
Coral grazers and reef-dependent species richness updated for new data export format. Grazers and Reef-Dependent Species Richness analysis performed on June 5, 2023 export.
</commit_message>
<xml_diff>
--- a/Coral/output/SpeciesRichness/SEACAR_Coral_SpeciesRichness.docx
+++ b/Coral/output/SpeciesRichness/SEACAR_Coral_SpeciesRichness.docx
@@ -33,6 +33,36 @@
       <w:r>
         <w:t xml:space="preserve">Richness</w:t>
       </w:r>
+      <w:r>
+        <w:t xml:space="preserve"> </w:t>
+      </w:r>
+      <w:r>
+        <w:t xml:space="preserve">-</w:t>
+      </w:r>
+      <w:r>
+        <w:t xml:space="preserve"> </w:t>
+      </w:r>
+      <w:r>
+        <w:t xml:space="preserve">Grazers</w:t>
+      </w:r>
+      <w:r>
+        <w:t xml:space="preserve"> </w:t>
+      </w:r>
+      <w:r>
+        <w:t xml:space="preserve">and</w:t>
+      </w:r>
+      <w:r>
+        <w:t xml:space="preserve"> </w:t>
+      </w:r>
+      <w:r>
+        <w:t xml:space="preserve">Reef-Dependent</w:t>
+      </w:r>
+      <w:r>
+        <w:t xml:space="preserve"> </w:t>
+      </w:r>
+      <w:r>
+        <w:t xml:space="preserve">Species</w:t>
+      </w:r>
     </w:p>
     <w:p>
       <w:pPr>
@@ -57,13 +87,13 @@
         <w:t xml:space="preserve"> </w:t>
       </w:r>
       <w:r>
-        <w:t xml:space="preserve">11</w:t>
+        <w:t xml:space="preserve">05</w:t>
       </w:r>
       <w:r>
         <w:t xml:space="preserve"> </w:t>
       </w:r>
       <w:r>
-        <w:t xml:space="preserve">May,</w:t>
+        <w:t xml:space="preserve">June,</w:t>
       </w:r>
       <w:r>
         <w:t xml:space="preserve"> </w:t>
@@ -606,7 +636,7 @@
           <w:bCs/>
           <w:b/>
         </w:rPr>
-        <w:t xml:space="preserve">SpeciesRichness - DRY TORT-2021-Jul-26.csv, SpeciesRichness - FLA KEYS-2021-Jul-26.csv, SpeciesRichness - SE FL-2021-Jul-26.csv</w:t>
+        <w:t xml:space="preserve">All_CORAL_Parameters-2023-Jun-05.txt</w:t>
       </w:r>
     </w:p>
     <w:p>
@@ -615,21 +645,15 @@
       </w:pPr>
       <w:r>
         <w:rPr>
-          <w:rStyle w:val="ControlFlowTok"/>
-        </w:rPr>
-        <w:t xml:space="preserve">for</w:t>
-      </w:r>
-      <w:r>
-        <w:rPr>
-          <w:rStyle w:val="NormalTok"/>
-        </w:rPr>
-        <w:t xml:space="preserve">(i </w:t>
-      </w:r>
-      <w:r>
-        <w:rPr>
-          <w:rStyle w:val="ControlFlowTok"/>
-        </w:rPr>
-        <w:t xml:space="preserve">in</w:t>
+          <w:rStyle w:val="NormalTok"/>
+        </w:rPr>
+        <w:t xml:space="preserve">data </w:t>
+      </w:r>
+      <w:r>
+        <w:rPr>
+          <w:rStyle w:val="OtherTok"/>
+        </w:rPr>
+        <w:t xml:space="preserve">&lt;-</w:t>
       </w:r>
       <w:r>
         <w:rPr>
@@ -639,90 +663,6 @@
       </w:r>
       <w:r>
         <w:rPr>
-          <w:rStyle w:val="DecValTok"/>
-        </w:rPr>
-        <w:t xml:space="preserve">1</w:t>
-      </w:r>
-      <w:r>
-        <w:rPr>
-          <w:rStyle w:val="SpecialCharTok"/>
-        </w:rPr>
-        <w:t xml:space="preserve">:</w:t>
-      </w:r>
-      <w:r>
-        <w:rPr>
-          <w:rStyle w:val="FunctionTok"/>
-        </w:rPr>
-        <w:t xml:space="preserve">length</w:t>
-      </w:r>
-      <w:r>
-        <w:rPr>
-          <w:rStyle w:val="NormalTok"/>
-        </w:rPr>
-        <w:t xml:space="preserve">(file_list)){</w:t>
-      </w:r>
-      <w:r>
-        <w:br/>
-      </w:r>
-      <w:r>
-        <w:rPr>
-          <w:rStyle w:val="NormalTok"/>
-        </w:rPr>
-        <w:t xml:space="preserve">  </w:t>
-      </w:r>
-      <w:r>
-        <w:rPr>
-          <w:rStyle w:val="ControlFlowTok"/>
-        </w:rPr>
-        <w:t xml:space="preserve">if</w:t>
-      </w:r>
-      <w:r>
-        <w:rPr>
-          <w:rStyle w:val="NormalTok"/>
-        </w:rPr>
-        <w:t xml:space="preserve">(i</w:t>
-      </w:r>
-      <w:r>
-        <w:rPr>
-          <w:rStyle w:val="SpecialCharTok"/>
-        </w:rPr>
-        <w:t xml:space="preserve">==</w:t>
-      </w:r>
-      <w:r>
-        <w:rPr>
-          <w:rStyle w:val="DecValTok"/>
-        </w:rPr>
-        <w:t xml:space="preserve">1</w:t>
-      </w:r>
-      <w:r>
-        <w:rPr>
-          <w:rStyle w:val="NormalTok"/>
-        </w:rPr>
-        <w:t xml:space="preserve">){</w:t>
-      </w:r>
-      <w:r>
-        <w:br/>
-      </w:r>
-      <w:r>
-        <w:rPr>
-          <w:rStyle w:val="NormalTok"/>
-        </w:rPr>
-        <w:t xml:space="preserve">    data </w:t>
-      </w:r>
-      <w:r>
-        <w:rPr>
-          <w:rStyle w:val="OtherTok"/>
-        </w:rPr>
-        <w:t xml:space="preserve">&lt;-</w:t>
-      </w:r>
-      <w:r>
-        <w:rPr>
-          <w:rStyle w:val="NormalTok"/>
-        </w:rPr>
-        <w:t xml:space="preserve"> </w:t>
-      </w:r>
-      <w:r>
-        <w:rPr>
           <w:rStyle w:val="FunctionTok"/>
         </w:rPr>
         <w:t xml:space="preserve">fread</w:t>
@@ -731,7 +671,7 @@
         <w:rPr>
           <w:rStyle w:val="NormalTok"/>
         </w:rPr>
-        <w:t xml:space="preserve">(file_list[i], </w:t>
+        <w:t xml:space="preserve">(file_in, </w:t>
       </w:r>
       <w:r>
         <w:rPr>
@@ -743,7 +683,7 @@
         <w:rPr>
           <w:rStyle w:val="StringTok"/>
         </w:rPr>
-        <w:t xml:space="preserve">","</w:t>
+        <w:t xml:space="preserve">"|"</w:t>
       </w:r>
       <w:r>
         <w:rPr>
@@ -794,7 +734,7 @@
         <w:rPr>
           <w:rStyle w:val="NormalTok"/>
         </w:rPr>
-        <w:t xml:space="preserve">                  </w:t>
+        <w:t xml:space="preserve">              </w:t>
       </w:r>
       <w:r>
         <w:rPr>
@@ -813,396 +753,6 @@
           <w:rStyle w:val="NormalTok"/>
         </w:rPr>
         <w:t xml:space="preserve">)</w:t>
-      </w:r>
-      <w:r>
-        <w:br/>
-      </w:r>
-      <w:r>
-        <w:rPr>
-          <w:rStyle w:val="NormalTok"/>
-        </w:rPr>
-        <w:t xml:space="preserve">    data</w:t>
-      </w:r>
-      <w:r>
-        <w:rPr>
-          <w:rStyle w:val="SpecialCharTok"/>
-        </w:rPr>
-        <w:t xml:space="preserve">$</w:t>
-      </w:r>
-      <w:r>
-        <w:rPr>
-          <w:rStyle w:val="StringTok"/>
-        </w:rPr>
-        <w:t xml:space="preserve">`</w:t>
-      </w:r>
-      <w:r>
-        <w:rPr>
-          <w:rStyle w:val="AttributeTok"/>
-        </w:rPr>
-        <w:t xml:space="preserve">[PercentCover-SpeciesComposition_%]</w:t>
-      </w:r>
-      <w:r>
-        <w:rPr>
-          <w:rStyle w:val="StringTok"/>
-        </w:rPr>
-        <w:t xml:space="preserve">`</w:t>
-      </w:r>
-      <w:r>
-        <w:rPr>
-          <w:rStyle w:val="OtherTok"/>
-        </w:rPr>
-        <w:t xml:space="preserve">&lt;-</w:t>
-      </w:r>
-      <w:r>
-        <w:rPr>
-          <w:rStyle w:val="NormalTok"/>
-        </w:rPr>
-        <w:t xml:space="preserve"> </w:t>
-      </w:r>
-      <w:r>
-        <w:rPr>
-          <w:rStyle w:val="FunctionTok"/>
-        </w:rPr>
-        <w:t xml:space="preserve">as.numeric</w:t>
-      </w:r>
-      <w:r>
-        <w:rPr>
-          <w:rStyle w:val="NormalTok"/>
-        </w:rPr>
-        <w:t xml:space="preserve">(data</w:t>
-      </w:r>
-      <w:r>
-        <w:rPr>
-          <w:rStyle w:val="SpecialCharTok"/>
-        </w:rPr>
-        <w:t xml:space="preserve">$</w:t>
-      </w:r>
-      <w:r>
-        <w:rPr>
-          <w:rStyle w:val="StringTok"/>
-        </w:rPr>
-        <w:t xml:space="preserve">`</w:t>
-      </w:r>
-      <w:r>
-        <w:rPr>
-          <w:rStyle w:val="AttributeTok"/>
-        </w:rPr>
-        <w:t xml:space="preserve">[PercentCover-SpeciesComposition_%]</w:t>
-      </w:r>
-      <w:r>
-        <w:rPr>
-          <w:rStyle w:val="StringTok"/>
-        </w:rPr>
-        <w:t xml:space="preserve">`</w:t>
-      </w:r>
-      <w:r>
-        <w:rPr>
-          <w:rStyle w:val="NormalTok"/>
-        </w:rPr>
-        <w:t xml:space="preserve">)</w:t>
-      </w:r>
-      <w:r>
-        <w:br/>
-      </w:r>
-      <w:r>
-        <w:rPr>
-          <w:rStyle w:val="NormalTok"/>
-        </w:rPr>
-        <w:t xml:space="preserve">    </w:t>
-      </w:r>
-      <w:r>
-        <w:br/>
-      </w:r>
-      <w:r>
-        <w:rPr>
-          <w:rStyle w:val="NormalTok"/>
-        </w:rPr>
-        <w:t xml:space="preserve">  } </w:t>
-      </w:r>
-      <w:r>
-        <w:rPr>
-          <w:rStyle w:val="ControlFlowTok"/>
-        </w:rPr>
-        <w:t xml:space="preserve">else</w:t>
-      </w:r>
-      <w:r>
-        <w:rPr>
-          <w:rStyle w:val="NormalTok"/>
-        </w:rPr>
-        <w:t xml:space="preserve">{</w:t>
-      </w:r>
-      <w:r>
-        <w:br/>
-      </w:r>
-      <w:r>
-        <w:rPr>
-          <w:rStyle w:val="NormalTok"/>
-        </w:rPr>
-        <w:t xml:space="preserve">    temp </w:t>
-      </w:r>
-      <w:r>
-        <w:rPr>
-          <w:rStyle w:val="OtherTok"/>
-        </w:rPr>
-        <w:t xml:space="preserve">&lt;-</w:t>
-      </w:r>
-      <w:r>
-        <w:rPr>
-          <w:rStyle w:val="NormalTok"/>
-        </w:rPr>
-        <w:t xml:space="preserve"> </w:t>
-      </w:r>
-      <w:r>
-        <w:rPr>
-          <w:rStyle w:val="FunctionTok"/>
-        </w:rPr>
-        <w:t xml:space="preserve">fread</w:t>
-      </w:r>
-      <w:r>
-        <w:rPr>
-          <w:rStyle w:val="NormalTok"/>
-        </w:rPr>
-        <w:t xml:space="preserve">(file_list[i], </w:t>
-      </w:r>
-      <w:r>
-        <w:rPr>
-          <w:rStyle w:val="AttributeTok"/>
-        </w:rPr>
-        <w:t xml:space="preserve">sep=</w:t>
-      </w:r>
-      <w:r>
-        <w:rPr>
-          <w:rStyle w:val="StringTok"/>
-        </w:rPr>
-        <w:t xml:space="preserve">","</w:t>
-      </w:r>
-      <w:r>
-        <w:rPr>
-          <w:rStyle w:val="NormalTok"/>
-        </w:rPr>
-        <w:t xml:space="preserve">, </w:t>
-      </w:r>
-      <w:r>
-        <w:rPr>
-          <w:rStyle w:val="AttributeTok"/>
-        </w:rPr>
-        <w:t xml:space="preserve">header=</w:t>
-      </w:r>
-      <w:r>
-        <w:rPr>
-          <w:rStyle w:val="ConstantTok"/>
-        </w:rPr>
-        <w:t xml:space="preserve">TRUE</w:t>
-      </w:r>
-      <w:r>
-        <w:rPr>
-          <w:rStyle w:val="NormalTok"/>
-        </w:rPr>
-        <w:t xml:space="preserve">,</w:t>
-      </w:r>
-      <w:r>
-        <w:br/>
-      </w:r>
-      <w:r>
-        <w:rPr>
-          <w:rStyle w:val="NormalTok"/>
-        </w:rPr>
-        <w:t xml:space="preserve">                            </w:t>
-      </w:r>
-      <w:r>
-        <w:rPr>
-          <w:rStyle w:val="AttributeTok"/>
-        </w:rPr>
-        <w:t xml:space="preserve">stringsAsFactors=</w:t>
-      </w:r>
-      <w:r>
-        <w:rPr>
-          <w:rStyle w:val="ConstantTok"/>
-        </w:rPr>
-        <w:t xml:space="preserve">FALSE</w:t>
-      </w:r>
-      <w:r>
-        <w:rPr>
-          <w:rStyle w:val="NormalTok"/>
-        </w:rPr>
-        <w:t xml:space="preserve">, </w:t>
-      </w:r>
-      <w:r>
-        <w:rPr>
-          <w:rStyle w:val="AttributeTok"/>
-        </w:rPr>
-        <w:t xml:space="preserve">na.strings=</w:t>
-      </w:r>
-      <w:r>
-        <w:rPr>
-          <w:rStyle w:val="StringTok"/>
-        </w:rPr>
-        <w:t xml:space="preserve">""</w:t>
-      </w:r>
-      <w:r>
-        <w:rPr>
-          <w:rStyle w:val="NormalTok"/>
-        </w:rPr>
-        <w:t xml:space="preserve">)</w:t>
-      </w:r>
-      <w:r>
-        <w:br/>
-      </w:r>
-      <w:r>
-        <w:rPr>
-          <w:rStyle w:val="NormalTok"/>
-        </w:rPr>
-        <w:t xml:space="preserve">    temp</w:t>
-      </w:r>
-      <w:r>
-        <w:rPr>
-          <w:rStyle w:val="SpecialCharTok"/>
-        </w:rPr>
-        <w:t xml:space="preserve">$</w:t>
-      </w:r>
-      <w:r>
-        <w:rPr>
-          <w:rStyle w:val="StringTok"/>
-        </w:rPr>
-        <w:t xml:space="preserve">`</w:t>
-      </w:r>
-      <w:r>
-        <w:rPr>
-          <w:rStyle w:val="AttributeTok"/>
-        </w:rPr>
-        <w:t xml:space="preserve">[PercentCover-SpeciesComposition_%]</w:t>
-      </w:r>
-      <w:r>
-        <w:rPr>
-          <w:rStyle w:val="StringTok"/>
-        </w:rPr>
-        <w:t xml:space="preserve">`</w:t>
-      </w:r>
-      <w:r>
-        <w:rPr>
-          <w:rStyle w:val="OtherTok"/>
-        </w:rPr>
-        <w:t xml:space="preserve">&lt;-</w:t>
-      </w:r>
-      <w:r>
-        <w:rPr>
-          <w:rStyle w:val="NormalTok"/>
-        </w:rPr>
-        <w:t xml:space="preserve"> </w:t>
-      </w:r>
-      <w:r>
-        <w:rPr>
-          <w:rStyle w:val="FunctionTok"/>
-        </w:rPr>
-        <w:t xml:space="preserve">as.numeric</w:t>
-      </w:r>
-      <w:r>
-        <w:rPr>
-          <w:rStyle w:val="NormalTok"/>
-        </w:rPr>
-        <w:t xml:space="preserve">(temp</w:t>
-      </w:r>
-      <w:r>
-        <w:rPr>
-          <w:rStyle w:val="SpecialCharTok"/>
-        </w:rPr>
-        <w:t xml:space="preserve">$</w:t>
-      </w:r>
-      <w:r>
-        <w:rPr>
-          <w:rStyle w:val="StringTok"/>
-        </w:rPr>
-        <w:t xml:space="preserve">`</w:t>
-      </w:r>
-      <w:r>
-        <w:rPr>
-          <w:rStyle w:val="AttributeTok"/>
-        </w:rPr>
-        <w:t xml:space="preserve">[PercentCover-SpeciesComposition_%]</w:t>
-      </w:r>
-      <w:r>
-        <w:rPr>
-          <w:rStyle w:val="StringTok"/>
-        </w:rPr>
-        <w:t xml:space="preserve">`</w:t>
-      </w:r>
-      <w:r>
-        <w:rPr>
-          <w:rStyle w:val="NormalTok"/>
-        </w:rPr>
-        <w:t xml:space="preserve">)</w:t>
-      </w:r>
-      <w:r>
-        <w:br/>
-      </w:r>
-      <w:r>
-        <w:rPr>
-          <w:rStyle w:val="NormalTok"/>
-        </w:rPr>
-        <w:t xml:space="preserve">    data </w:t>
-      </w:r>
-      <w:r>
-        <w:rPr>
-          <w:rStyle w:val="OtherTok"/>
-        </w:rPr>
-        <w:t xml:space="preserve">&lt;-</w:t>
-      </w:r>
-      <w:r>
-        <w:rPr>
-          <w:rStyle w:val="NormalTok"/>
-        </w:rPr>
-        <w:t xml:space="preserve"> </w:t>
-      </w:r>
-      <w:r>
-        <w:rPr>
-          <w:rStyle w:val="FunctionTok"/>
-        </w:rPr>
-        <w:t xml:space="preserve">bind_rows</w:t>
-      </w:r>
-      <w:r>
-        <w:rPr>
-          <w:rStyle w:val="NormalTok"/>
-        </w:rPr>
-        <w:t xml:space="preserve">(data, temp)</w:t>
-      </w:r>
-      <w:r>
-        <w:br/>
-      </w:r>
-      <w:r>
-        <w:rPr>
-          <w:rStyle w:val="NormalTok"/>
-        </w:rPr>
-        <w:t xml:space="preserve">    </w:t>
-      </w:r>
-      <w:r>
-        <w:rPr>
-          <w:rStyle w:val="FunctionTok"/>
-        </w:rPr>
-        <w:t xml:space="preserve">rm</w:t>
-      </w:r>
-      <w:r>
-        <w:rPr>
-          <w:rStyle w:val="NormalTok"/>
-        </w:rPr>
-        <w:t xml:space="preserve">(temp)</w:t>
-      </w:r>
-      <w:r>
-        <w:br/>
-      </w:r>
-      <w:r>
-        <w:rPr>
-          <w:rStyle w:val="NormalTok"/>
-        </w:rPr>
-        <w:t xml:space="preserve">  }</w:t>
-      </w:r>
-      <w:r>
-        <w:br/>
-      </w:r>
-      <w:r>
-        <w:rPr>
-          <w:rStyle w:val="NormalTok"/>
-        </w:rPr>
-        <w:t xml:space="preserve">}</w:t>
       </w:r>
       <w:r>
         <w:br/>
@@ -1294,25 +844,7 @@
         <w:rPr>
           <w:rStyle w:val="VerbatimChar"/>
         </w:rPr>
-        <w:t xml:space="preserve">## SpeciesRichness  - DRY TORT-2021-Jul-26.csv The data file(s) used:</w:t>
-      </w:r>
-      <w:r>
-        <w:br/>
-      </w:r>
-      <w:r>
-        <w:rPr>
-          <w:rStyle w:val="VerbatimChar"/>
-        </w:rPr>
-        <w:t xml:space="preserve">## SpeciesRichness  - FLA KEYS-2021-Jul-26.csv The data file(s) used:</w:t>
-      </w:r>
-      <w:r>
-        <w:br/>
-      </w:r>
-      <w:r>
-        <w:rPr>
-          <w:rStyle w:val="VerbatimChar"/>
-        </w:rPr>
-        <w:t xml:space="preserve">## SpeciesRichness  - SE FL-2021-Jul-26.csv</w:t>
+        <w:t xml:space="preserve">## All_CORAL_Parameters-2023-Jun-05.txt</w:t>
       </w:r>
     </w:p>
     <w:bookmarkEnd w:id="26"/>
@@ -1342,16 +874,7 @@
         <w:pStyle w:val="Compact"/>
       </w:pPr>
       <w:r>
-        <w:t xml:space="preserve">Set parameter names to</w:t>
-      </w:r>
-      <w:r>
-        <w:t xml:space="preserve"> </w:t>
-      </w:r>
-      <w:r>
-        <w:rPr>
-          <w:rStyle w:val="VerbatimChar"/>
-        </w:rPr>
-        <w:t xml:space="preserve">Species Richness</w:t>
+        <w:t xml:space="preserve">Only take data rows that are Presence measurements for grazers and reef-dependent species</w:t>
       </w:r>
     </w:p>
     <w:p>
@@ -1363,25 +886,16 @@
         <w:pStyle w:val="Compact"/>
       </w:pPr>
       <w:r>
+        <w:t xml:space="preserve">Set parameter names to</w:t>
+      </w:r>
+      <w:r>
+        <w:t xml:space="preserve"> </w:t>
+      </w:r>
+      <w:r>
         <w:rPr>
           <w:rStyle w:val="VerbatimChar"/>
         </w:rPr>
-        <w:t xml:space="preserve">[PercentCover-SpeciesComposition_%]</w:t>
-      </w:r>
-      <w:r>
-        <w:t xml:space="preserve"> </w:t>
-      </w:r>
-      <w:r>
-        <w:t xml:space="preserve">column is renamed</w:t>
-      </w:r>
-      <w:r>
-        <w:t xml:space="preserve"> </w:t>
-      </w:r>
-      <w:r>
-        <w:rPr>
-          <w:rStyle w:val="VerbatimChar"/>
-        </w:rPr>
-        <w:t xml:space="preserve">perccov</w:t>
+        <w:t xml:space="preserve">Species Richness</w:t>
       </w:r>
     </w:p>
     <w:p>
@@ -1393,37 +907,7 @@
         <w:pStyle w:val="Compact"/>
       </w:pPr>
       <w:r>
-        <w:t xml:space="preserve">Changes</w:t>
-      </w:r>
-      <w:r>
-        <w:t xml:space="preserve"> </w:t>
-      </w:r>
-      <w:r>
-        <w:rPr>
-          <w:rStyle w:val="VerbatimChar"/>
-        </w:rPr>
-        <w:t xml:space="preserve">ManagedArea</w:t>
-      </w:r>
-      <w:r>
-        <w:t xml:space="preserve"> </w:t>
-      </w:r>
-      <w:r>
-        <w:t xml:space="preserve">column name to</w:t>
-      </w:r>
-      <w:r>
-        <w:t xml:space="preserve"> </w:t>
-      </w:r>
-      <w:r>
-        <w:rPr>
-          <w:rStyle w:val="VerbatimChar"/>
-        </w:rPr>
-        <w:t xml:space="preserve">ManagedAreaName</w:t>
-      </w:r>
-      <w:r>
-        <w:t xml:space="preserve"> </w:t>
-      </w:r>
-      <w:r>
-        <w:t xml:space="preserve">for consistency</w:t>
+        <w:t xml:space="preserve">Sets units</w:t>
       </w:r>
     </w:p>
     <w:p>
@@ -1435,7 +919,79 @@
         <w:pStyle w:val="Compact"/>
       </w:pPr>
       <w:r>
-        <w:t xml:space="preserve">Sets units</w:t>
+        <w:t xml:space="preserve">Removes rows that contains NA values in</w:t>
+      </w:r>
+      <w:r>
+        <w:t xml:space="preserve"> </w:t>
+      </w:r>
+      <w:r>
+        <w:rPr>
+          <w:rStyle w:val="VerbatimChar"/>
+        </w:rPr>
+        <w:t xml:space="preserve">ManagedAreaName</w:t>
+      </w:r>
+      <w:r>
+        <w:t xml:space="preserve">,</w:t>
+      </w:r>
+      <w:r>
+        <w:t xml:space="preserve"> </w:t>
+      </w:r>
+      <w:r>
+        <w:rPr>
+          <w:rStyle w:val="VerbatimChar"/>
+        </w:rPr>
+        <w:t xml:space="preserve">GenusName</w:t>
+      </w:r>
+      <w:r>
+        <w:t xml:space="preserve">,</w:t>
+      </w:r>
+      <w:r>
+        <w:t xml:space="preserve"> </w:t>
+      </w:r>
+      <w:r>
+        <w:rPr>
+          <w:rStyle w:val="VerbatimChar"/>
+        </w:rPr>
+        <w:t xml:space="preserve">SpeciesName</w:t>
+      </w:r>
+      <w:r>
+        <w:t xml:space="preserve">,</w:t>
+      </w:r>
+      <w:r>
+        <w:t xml:space="preserve"> </w:t>
+      </w:r>
+      <w:r>
+        <w:rPr>
+          <w:rStyle w:val="VerbatimChar"/>
+        </w:rPr>
+        <w:t xml:space="preserve">Month</w:t>
+      </w:r>
+      <w:r>
+        <w:t xml:space="preserve">,</w:t>
+      </w:r>
+      <w:r>
+        <w:t xml:space="preserve"> </w:t>
+      </w:r>
+      <w:r>
+        <w:rPr>
+          <w:rStyle w:val="VerbatimChar"/>
+        </w:rPr>
+        <w:t xml:space="preserve">Year</w:t>
+      </w:r>
+      <w:r>
+        <w:t xml:space="preserve">,</w:t>
+      </w:r>
+      <w:r>
+        <w:t xml:space="preserve"> </w:t>
+      </w:r>
+      <w:r>
+        <w:rPr>
+          <w:rStyle w:val="VerbatimChar"/>
+        </w:rPr>
+        <w:t xml:space="preserve">SpeciesGroup1</w:t>
+      </w:r>
+      <w:r>
+        <w:t xml:space="preserve">, and removes invasive species data</w:t>
       </w:r>
     </w:p>
     <w:p>
@@ -1447,22 +1003,7 @@
         <w:pStyle w:val="Compact"/>
       </w:pPr>
       <w:r>
-        <w:t xml:space="preserve">Replaces any NA values that were imported as blank character strings or</w:t>
-      </w:r>
-      <w:r>
-        <w:t xml:space="preserve"> </w:t>
-      </w:r>
-      <w:r>
-        <w:rPr>
-          <w:rStyle w:val="VerbatimChar"/>
-        </w:rPr>
-        <w:t xml:space="preserve">"NA"</w:t>
-      </w:r>
-      <w:r>
-        <w:t xml:space="preserve"> </w:t>
-      </w:r>
-      <w:r>
-        <w:t xml:space="preserve">character strings with the proper NA value</w:t>
+        <w:t xml:space="preserve">Sets ResultValue to be numeric values and removes rows where presence is 0</w:t>
       </w:r>
     </w:p>
     <w:p>
@@ -1474,79 +1015,16 @@
         <w:pStyle w:val="Compact"/>
       </w:pPr>
       <w:r>
-        <w:t xml:space="preserve">Removes rows that contains NA values in</w:t>
-      </w:r>
-      <w:r>
-        <w:t xml:space="preserve"> </w:t>
+        <w:t xml:space="preserve">Removes duplicates (</w:t>
       </w:r>
       <w:r>
         <w:rPr>
           <w:rStyle w:val="VerbatimChar"/>
         </w:rPr>
-        <w:t xml:space="preserve">ManagedAreaName</w:t>
-      </w:r>
-      <w:r>
-        <w:t xml:space="preserve">,</w:t>
-      </w:r>
-      <w:r>
-        <w:t xml:space="preserve"> </w:t>
-      </w:r>
-      <w:r>
-        <w:rPr>
-          <w:rStyle w:val="VerbatimChar"/>
-        </w:rPr>
-        <w:t xml:space="preserve">GenusName</w:t>
-      </w:r>
-      <w:r>
-        <w:t xml:space="preserve">,</w:t>
-      </w:r>
-      <w:r>
-        <w:t xml:space="preserve"> </w:t>
-      </w:r>
-      <w:r>
-        <w:rPr>
-          <w:rStyle w:val="VerbatimChar"/>
-        </w:rPr>
-        <w:t xml:space="preserve">SpeciesName</w:t>
-      </w:r>
-      <w:r>
-        <w:t xml:space="preserve">,</w:t>
-      </w:r>
-      <w:r>
-        <w:t xml:space="preserve"> </w:t>
-      </w:r>
-      <w:r>
-        <w:rPr>
-          <w:rStyle w:val="VerbatimChar"/>
-        </w:rPr>
-        <w:t xml:space="preserve">Month</w:t>
-      </w:r>
-      <w:r>
-        <w:t xml:space="preserve">,</w:t>
-      </w:r>
-      <w:r>
-        <w:t xml:space="preserve"> </w:t>
-      </w:r>
-      <w:r>
-        <w:rPr>
-          <w:rStyle w:val="VerbatimChar"/>
-        </w:rPr>
-        <w:t xml:space="preserve">Year</w:t>
-      </w:r>
-      <w:r>
-        <w:t xml:space="preserve">,</w:t>
-      </w:r>
-      <w:r>
-        <w:t xml:space="preserve"> </w:t>
-      </w:r>
-      <w:r>
-        <w:rPr>
-          <w:rStyle w:val="VerbatimChar"/>
-        </w:rPr>
-        <w:t xml:space="preserve">SpeciesGroup1</w:t>
-      </w:r>
-      <w:r>
-        <w:t xml:space="preserve">, and removes invasive species data</w:t>
+        <w:t xml:space="preserve">MADup</w:t>
+      </w:r>
+      <w:r>
+        <w:t xml:space="preserve">==1)</w:t>
       </w:r>
     </w:p>
     <w:p>
@@ -1558,7 +1036,7 @@
         <w:pStyle w:val="Compact"/>
       </w:pPr>
       <w:r>
-        <w:t xml:space="preserve">Sets perccov to be numeric values and removes rows where percent cover is 0</w:t>
+        <w:t xml:space="preserve">Combines genus and species names</w:t>
       </w:r>
     </w:p>
     <w:p>
@@ -1570,16 +1048,7 @@
         <w:pStyle w:val="Compact"/>
       </w:pPr>
       <w:r>
-        <w:t xml:space="preserve">Removes duplicates (</w:t>
-      </w:r>
-      <w:r>
-        <w:rPr>
-          <w:rStyle w:val="VerbatimChar"/>
-        </w:rPr>
-        <w:t xml:space="preserve">MADup</w:t>
-      </w:r>
-      <w:r>
-        <w:t xml:space="preserve">==1)</w:t>
+        <w:t xml:space="preserve">Corrects some managed area names to match what is being used with other habitats</w:t>
       </w:r>
     </w:p>
     <w:p>
@@ -1591,31 +1060,7 @@
         <w:pStyle w:val="Compact"/>
       </w:pPr>
       <w:r>
-        <w:t xml:space="preserve">Combines genus and species names</w:t>
-      </w:r>
-    </w:p>
-    <w:p>
-      <w:pPr>
-        <w:numPr>
-          <w:ilvl w:val="0"/>
-          <w:numId w:val="1001"/>
-        </w:numPr>
-        <w:pStyle w:val="Compact"/>
-      </w:pPr>
-      <w:r>
-        <w:t xml:space="preserve">Corrects some managed area names to match what is being used with other habitats</w:t>
-      </w:r>
-    </w:p>
-    <w:p>
-      <w:pPr>
-        <w:numPr>
-          <w:ilvl w:val="0"/>
-          <w:numId w:val="1001"/>
-        </w:numPr>
-        <w:pStyle w:val="Compact"/>
-      </w:pPr>
-      <w:r>
-        <w:t xml:space="preserve">Creates species richness dataset</w:t>
+        <w:t xml:space="preserve">Creates species richness data set</w:t>
       </w:r>
     </w:p>
     <w:p>
@@ -1764,6 +1209,69 @@
         <w:rPr>
           <w:rStyle w:val="CommentTok"/>
         </w:rPr>
+        <w:t xml:space="preserve"># Only keep data for Presence of grazers and reef-dependent species</w:t>
+      </w:r>
+      <w:r>
+        <w:br/>
+      </w:r>
+      <w:r>
+        <w:rPr>
+          <w:rStyle w:val="NormalTok"/>
+        </w:rPr>
+        <w:t xml:space="preserve">data </w:t>
+      </w:r>
+      <w:r>
+        <w:rPr>
+          <w:rStyle w:val="OtherTok"/>
+        </w:rPr>
+        <w:t xml:space="preserve">&lt;-</w:t>
+      </w:r>
+      <w:r>
+        <w:rPr>
+          <w:rStyle w:val="NormalTok"/>
+        </w:rPr>
+        <w:t xml:space="preserve"> data[data</w:t>
+      </w:r>
+      <w:r>
+        <w:rPr>
+          <w:rStyle w:val="SpecialCharTok"/>
+        </w:rPr>
+        <w:t xml:space="preserve">$</w:t>
+      </w:r>
+      <w:r>
+        <w:rPr>
+          <w:rStyle w:val="NormalTok"/>
+        </w:rPr>
+        <w:t xml:space="preserve">ParameterName</w:t>
+      </w:r>
+      <w:r>
+        <w:rPr>
+          <w:rStyle w:val="SpecialCharTok"/>
+        </w:rPr>
+        <w:t xml:space="preserve">==</w:t>
+      </w:r>
+      <w:r>
+        <w:rPr>
+          <w:rStyle w:val="StringTok"/>
+        </w:rPr>
+        <w:t xml:space="preserve">"Presence - Grazers and Reef Dependent Species"</w:t>
+      </w:r>
+      <w:r>
+        <w:rPr>
+          <w:rStyle w:val="NormalTok"/>
+        </w:rPr>
+        <w:t xml:space="preserve">]</w:t>
+      </w:r>
+      <w:r>
+        <w:br/>
+      </w:r>
+      <w:r>
+        <w:br/>
+      </w:r>
+      <w:r>
+        <w:rPr>
+          <w:rStyle w:val="CommentTok"/>
+        </w:rPr>
         <w:t xml:space="preserve"># Create ParameterName Column</w:t>
       </w:r>
       <w:r>
@@ -1836,40 +1344,793 @@
         <w:br/>
       </w:r>
       <w:r>
+        <w:rPr>
+          <w:rStyle w:val="NormalTok"/>
+        </w:rPr>
+        <w:t xml:space="preserve">title_param </w:t>
+      </w:r>
+      <w:r>
+        <w:rPr>
+          <w:rStyle w:val="OtherTok"/>
+        </w:rPr>
+        <w:t xml:space="preserve">&lt;-</w:t>
+      </w:r>
+      <w:r>
+        <w:rPr>
+          <w:rStyle w:val="NormalTok"/>
+        </w:rPr>
+        <w:t xml:space="preserve"> </w:t>
+      </w:r>
+      <w:r>
+        <w:rPr>
+          <w:rStyle w:val="StringTok"/>
+        </w:rPr>
+        <w:t xml:space="preserve">"Species Richness - Grazers and Reef-Dependent Species"</w:t>
+      </w:r>
+      <w:r>
+        <w:br/>
+      </w:r>
+      <w:r>
         <w:br/>
       </w:r>
       <w:r>
         <w:rPr>
           <w:rStyle w:val="CommentTok"/>
         </w:rPr>
-        <w:t xml:space="preserve"># Changes column name to perccov for ease moving forward</w:t>
-      </w:r>
-      <w:r>
-        <w:br/>
-      </w:r>
-      <w:r>
-        <w:rPr>
-          <w:rStyle w:val="FunctionTok"/>
-        </w:rPr>
-        <w:t xml:space="preserve">colnames</w:t>
-      </w:r>
-      <w:r>
-        <w:rPr>
-          <w:rStyle w:val="NormalTok"/>
-        </w:rPr>
-        <w:t xml:space="preserve">(data)[</w:t>
-      </w:r>
-      <w:r>
-        <w:rPr>
-          <w:rStyle w:val="FunctionTok"/>
-        </w:rPr>
-        <w:t xml:space="preserve">colnames</w:t>
-      </w:r>
-      <w:r>
-        <w:rPr>
-          <w:rStyle w:val="NormalTok"/>
-        </w:rPr>
-        <w:t xml:space="preserve">(data) </w:t>
+        <w:t xml:space="preserve"># Sets units for species richness</w:t>
+      </w:r>
+      <w:r>
+        <w:br/>
+      </w:r>
+      <w:r>
+        <w:rPr>
+          <w:rStyle w:val="NormalTok"/>
+        </w:rPr>
+        <w:t xml:space="preserve">unit </w:t>
+      </w:r>
+      <w:r>
+        <w:rPr>
+          <w:rStyle w:val="OtherTok"/>
+        </w:rPr>
+        <w:t xml:space="preserve">&lt;-</w:t>
+      </w:r>
+      <w:r>
+        <w:rPr>
+          <w:rStyle w:val="NormalTok"/>
+        </w:rPr>
+        <w:t xml:space="preserve"> </w:t>
+      </w:r>
+      <w:r>
+        <w:rPr>
+          <w:rStyle w:val="StringTok"/>
+        </w:rPr>
+        <w:t xml:space="preserve">"# of species"</w:t>
+      </w:r>
+      <w:r>
+        <w:br/>
+      </w:r>
+      <w:r>
+        <w:rPr>
+          <w:rStyle w:val="NormalTok"/>
+        </w:rPr>
+        <w:t xml:space="preserve">data</w:t>
+      </w:r>
+      <w:r>
+        <w:rPr>
+          <w:rStyle w:val="SpecialCharTok"/>
+        </w:rPr>
+        <w:t xml:space="preserve">$</w:t>
+      </w:r>
+      <w:r>
+        <w:rPr>
+          <w:rStyle w:val="NormalTok"/>
+        </w:rPr>
+        <w:t xml:space="preserve">ParameterUnits </w:t>
+      </w:r>
+      <w:r>
+        <w:rPr>
+          <w:rStyle w:val="OtherTok"/>
+        </w:rPr>
+        <w:t xml:space="preserve">&lt;-</w:t>
+      </w:r>
+      <w:r>
+        <w:rPr>
+          <w:rStyle w:val="NormalTok"/>
+        </w:rPr>
+        <w:t xml:space="preserve"> unit</w:t>
+      </w:r>
+      <w:r>
+        <w:br/>
+      </w:r>
+      <w:r>
+        <w:br/>
+      </w:r>
+      <w:r>
+        <w:rPr>
+          <w:rStyle w:val="CommentTok"/>
+        </w:rPr>
+        <w:t xml:space="preserve"># Remove rows with missing ManagedAreaName</w:t>
+      </w:r>
+      <w:r>
+        <w:br/>
+      </w:r>
+      <w:r>
+        <w:rPr>
+          <w:rStyle w:val="NormalTok"/>
+        </w:rPr>
+        <w:t xml:space="preserve">data </w:t>
+      </w:r>
+      <w:r>
+        <w:rPr>
+          <w:rStyle w:val="OtherTok"/>
+        </w:rPr>
+        <w:t xml:space="preserve">&lt;-</w:t>
+      </w:r>
+      <w:r>
+        <w:rPr>
+          <w:rStyle w:val="NormalTok"/>
+        </w:rPr>
+        <w:t xml:space="preserve"> data[</w:t>
+      </w:r>
+      <w:r>
+        <w:rPr>
+          <w:rStyle w:val="SpecialCharTok"/>
+        </w:rPr>
+        <w:t xml:space="preserve">!</w:t>
+      </w:r>
+      <w:r>
+        <w:rPr>
+          <w:rStyle w:val="FunctionTok"/>
+        </w:rPr>
+        <w:t xml:space="preserve">is.na</w:t>
+      </w:r>
+      <w:r>
+        <w:rPr>
+          <w:rStyle w:val="NormalTok"/>
+        </w:rPr>
+        <w:t xml:space="preserve">(data</w:t>
+      </w:r>
+      <w:r>
+        <w:rPr>
+          <w:rStyle w:val="SpecialCharTok"/>
+        </w:rPr>
+        <w:t xml:space="preserve">$</w:t>
+      </w:r>
+      <w:r>
+        <w:rPr>
+          <w:rStyle w:val="NormalTok"/>
+        </w:rPr>
+        <w:t xml:space="preserve">ManagedAreaName),]</w:t>
+      </w:r>
+      <w:r>
+        <w:br/>
+      </w:r>
+      <w:r>
+        <w:rPr>
+          <w:rStyle w:val="NormalTok"/>
+        </w:rPr>
+        <w:t xml:space="preserve">data </w:t>
+      </w:r>
+      <w:r>
+        <w:rPr>
+          <w:rStyle w:val="OtherTok"/>
+        </w:rPr>
+        <w:t xml:space="preserve">&lt;-</w:t>
+      </w:r>
+      <w:r>
+        <w:rPr>
+          <w:rStyle w:val="NormalTok"/>
+        </w:rPr>
+        <w:t xml:space="preserve"> data[data</w:t>
+      </w:r>
+      <w:r>
+        <w:rPr>
+          <w:rStyle w:val="SpecialCharTok"/>
+        </w:rPr>
+        <w:t xml:space="preserve">$</w:t>
+      </w:r>
+      <w:r>
+        <w:rPr>
+          <w:rStyle w:val="NormalTok"/>
+        </w:rPr>
+        <w:t xml:space="preserve">ManagedAreaName</w:t>
+      </w:r>
+      <w:r>
+        <w:rPr>
+          <w:rStyle w:val="SpecialCharTok"/>
+        </w:rPr>
+        <w:t xml:space="preserve">!=</w:t>
+      </w:r>
+      <w:r>
+        <w:rPr>
+          <w:rStyle w:val="StringTok"/>
+        </w:rPr>
+        <w:t xml:space="preserve">"NA"</w:t>
+      </w:r>
+      <w:r>
+        <w:rPr>
+          <w:rStyle w:val="NormalTok"/>
+        </w:rPr>
+        <w:t xml:space="preserve">,]</w:t>
+      </w:r>
+      <w:r>
+        <w:br/>
+      </w:r>
+      <w:r>
+        <w:rPr>
+          <w:rStyle w:val="CommentTok"/>
+        </w:rPr>
+        <w:t xml:space="preserve"># Remove rows with missing GenusName</w:t>
+      </w:r>
+      <w:r>
+        <w:br/>
+      </w:r>
+      <w:r>
+        <w:rPr>
+          <w:rStyle w:val="NormalTok"/>
+        </w:rPr>
+        <w:t xml:space="preserve">data </w:t>
+      </w:r>
+      <w:r>
+        <w:rPr>
+          <w:rStyle w:val="OtherTok"/>
+        </w:rPr>
+        <w:t xml:space="preserve">&lt;-</w:t>
+      </w:r>
+      <w:r>
+        <w:rPr>
+          <w:rStyle w:val="NormalTok"/>
+        </w:rPr>
+        <w:t xml:space="preserve"> data[</w:t>
+      </w:r>
+      <w:r>
+        <w:rPr>
+          <w:rStyle w:val="SpecialCharTok"/>
+        </w:rPr>
+        <w:t xml:space="preserve">!</w:t>
+      </w:r>
+      <w:r>
+        <w:rPr>
+          <w:rStyle w:val="FunctionTok"/>
+        </w:rPr>
+        <w:t xml:space="preserve">is.na</w:t>
+      </w:r>
+      <w:r>
+        <w:rPr>
+          <w:rStyle w:val="NormalTok"/>
+        </w:rPr>
+        <w:t xml:space="preserve">(data</w:t>
+      </w:r>
+      <w:r>
+        <w:rPr>
+          <w:rStyle w:val="SpecialCharTok"/>
+        </w:rPr>
+        <w:t xml:space="preserve">$</w:t>
+      </w:r>
+      <w:r>
+        <w:rPr>
+          <w:rStyle w:val="NormalTok"/>
+        </w:rPr>
+        <w:t xml:space="preserve">GenusName),]</w:t>
+      </w:r>
+      <w:r>
+        <w:br/>
+      </w:r>
+      <w:r>
+        <w:rPr>
+          <w:rStyle w:val="CommentTok"/>
+        </w:rPr>
+        <w:t xml:space="preserve"># Remove rows with missing SpeciesName</w:t>
+      </w:r>
+      <w:r>
+        <w:br/>
+      </w:r>
+      <w:r>
+        <w:rPr>
+          <w:rStyle w:val="NormalTok"/>
+        </w:rPr>
+        <w:t xml:space="preserve">data </w:t>
+      </w:r>
+      <w:r>
+        <w:rPr>
+          <w:rStyle w:val="OtherTok"/>
+        </w:rPr>
+        <w:t xml:space="preserve">&lt;-</w:t>
+      </w:r>
+      <w:r>
+        <w:rPr>
+          <w:rStyle w:val="NormalTok"/>
+        </w:rPr>
+        <w:t xml:space="preserve"> data[</w:t>
+      </w:r>
+      <w:r>
+        <w:rPr>
+          <w:rStyle w:val="SpecialCharTok"/>
+        </w:rPr>
+        <w:t xml:space="preserve">!</w:t>
+      </w:r>
+      <w:r>
+        <w:rPr>
+          <w:rStyle w:val="FunctionTok"/>
+        </w:rPr>
+        <w:t xml:space="preserve">is.na</w:t>
+      </w:r>
+      <w:r>
+        <w:rPr>
+          <w:rStyle w:val="NormalTok"/>
+        </w:rPr>
+        <w:t xml:space="preserve">(data</w:t>
+      </w:r>
+      <w:r>
+        <w:rPr>
+          <w:rStyle w:val="SpecialCharTok"/>
+        </w:rPr>
+        <w:t xml:space="preserve">$</w:t>
+      </w:r>
+      <w:r>
+        <w:rPr>
+          <w:rStyle w:val="NormalTok"/>
+        </w:rPr>
+        <w:t xml:space="preserve">SpeciesName),]</w:t>
+      </w:r>
+      <w:r>
+        <w:br/>
+      </w:r>
+      <w:r>
+        <w:rPr>
+          <w:rStyle w:val="CommentTok"/>
+        </w:rPr>
+        <w:t xml:space="preserve"># Remove rows with missing Months</w:t>
+      </w:r>
+      <w:r>
+        <w:br/>
+      </w:r>
+      <w:r>
+        <w:rPr>
+          <w:rStyle w:val="NormalTok"/>
+        </w:rPr>
+        <w:t xml:space="preserve">data </w:t>
+      </w:r>
+      <w:r>
+        <w:rPr>
+          <w:rStyle w:val="OtherTok"/>
+        </w:rPr>
+        <w:t xml:space="preserve">&lt;-</w:t>
+      </w:r>
+      <w:r>
+        <w:rPr>
+          <w:rStyle w:val="NormalTok"/>
+        </w:rPr>
+        <w:t xml:space="preserve"> data[</w:t>
+      </w:r>
+      <w:r>
+        <w:rPr>
+          <w:rStyle w:val="SpecialCharTok"/>
+        </w:rPr>
+        <w:t xml:space="preserve">!</w:t>
+      </w:r>
+      <w:r>
+        <w:rPr>
+          <w:rStyle w:val="FunctionTok"/>
+        </w:rPr>
+        <w:t xml:space="preserve">is.na</w:t>
+      </w:r>
+      <w:r>
+        <w:rPr>
+          <w:rStyle w:val="NormalTok"/>
+        </w:rPr>
+        <w:t xml:space="preserve">(data</w:t>
+      </w:r>
+      <w:r>
+        <w:rPr>
+          <w:rStyle w:val="SpecialCharTok"/>
+        </w:rPr>
+        <w:t xml:space="preserve">$</w:t>
+      </w:r>
+      <w:r>
+        <w:rPr>
+          <w:rStyle w:val="NormalTok"/>
+        </w:rPr>
+        <w:t xml:space="preserve">Month),]</w:t>
+      </w:r>
+      <w:r>
+        <w:br/>
+      </w:r>
+      <w:r>
+        <w:rPr>
+          <w:rStyle w:val="CommentTok"/>
+        </w:rPr>
+        <w:t xml:space="preserve"># Remove rows with missing Years</w:t>
+      </w:r>
+      <w:r>
+        <w:br/>
+      </w:r>
+      <w:r>
+        <w:rPr>
+          <w:rStyle w:val="NormalTok"/>
+        </w:rPr>
+        <w:t xml:space="preserve">data </w:t>
+      </w:r>
+      <w:r>
+        <w:rPr>
+          <w:rStyle w:val="OtherTok"/>
+        </w:rPr>
+        <w:t xml:space="preserve">&lt;-</w:t>
+      </w:r>
+      <w:r>
+        <w:rPr>
+          <w:rStyle w:val="NormalTok"/>
+        </w:rPr>
+        <w:t xml:space="preserve"> data[</w:t>
+      </w:r>
+      <w:r>
+        <w:rPr>
+          <w:rStyle w:val="SpecialCharTok"/>
+        </w:rPr>
+        <w:t xml:space="preserve">!</w:t>
+      </w:r>
+      <w:r>
+        <w:rPr>
+          <w:rStyle w:val="FunctionTok"/>
+        </w:rPr>
+        <w:t xml:space="preserve">is.na</w:t>
+      </w:r>
+      <w:r>
+        <w:rPr>
+          <w:rStyle w:val="NormalTok"/>
+        </w:rPr>
+        <w:t xml:space="preserve">(data</w:t>
+      </w:r>
+      <w:r>
+        <w:rPr>
+          <w:rStyle w:val="SpecialCharTok"/>
+        </w:rPr>
+        <w:t xml:space="preserve">$</w:t>
+      </w:r>
+      <w:r>
+        <w:rPr>
+          <w:rStyle w:val="NormalTok"/>
+        </w:rPr>
+        <w:t xml:space="preserve">Year),]</w:t>
+      </w:r>
+      <w:r>
+        <w:br/>
+      </w:r>
+      <w:r>
+        <w:rPr>
+          <w:rStyle w:val="CommentTok"/>
+        </w:rPr>
+        <w:t xml:space="preserve"># Remove rows with missing SpeciesGroup1</w:t>
+      </w:r>
+      <w:r>
+        <w:br/>
+      </w:r>
+      <w:r>
+        <w:rPr>
+          <w:rStyle w:val="NormalTok"/>
+        </w:rPr>
+        <w:t xml:space="preserve">data </w:t>
+      </w:r>
+      <w:r>
+        <w:rPr>
+          <w:rStyle w:val="OtherTok"/>
+        </w:rPr>
+        <w:t xml:space="preserve">&lt;-</w:t>
+      </w:r>
+      <w:r>
+        <w:rPr>
+          <w:rStyle w:val="NormalTok"/>
+        </w:rPr>
+        <w:t xml:space="preserve"> data[</w:t>
+      </w:r>
+      <w:r>
+        <w:rPr>
+          <w:rStyle w:val="SpecialCharTok"/>
+        </w:rPr>
+        <w:t xml:space="preserve">!</w:t>
+      </w:r>
+      <w:r>
+        <w:rPr>
+          <w:rStyle w:val="FunctionTok"/>
+        </w:rPr>
+        <w:t xml:space="preserve">is.na</w:t>
+      </w:r>
+      <w:r>
+        <w:rPr>
+          <w:rStyle w:val="NormalTok"/>
+        </w:rPr>
+        <w:t xml:space="preserve">(data</w:t>
+      </w:r>
+      <w:r>
+        <w:rPr>
+          <w:rStyle w:val="SpecialCharTok"/>
+        </w:rPr>
+        <w:t xml:space="preserve">$</w:t>
+      </w:r>
+      <w:r>
+        <w:rPr>
+          <w:rStyle w:val="NormalTok"/>
+        </w:rPr>
+        <w:t xml:space="preserve">SpeciesGroup1),]</w:t>
+      </w:r>
+      <w:r>
+        <w:br/>
+      </w:r>
+      <w:r>
+        <w:rPr>
+          <w:rStyle w:val="CommentTok"/>
+        </w:rPr>
+        <w:t xml:space="preserve"># Remove rows with invasive species</w:t>
+      </w:r>
+      <w:r>
+        <w:br/>
+      </w:r>
+      <w:r>
+        <w:rPr>
+          <w:rStyle w:val="NormalTok"/>
+        </w:rPr>
+        <w:t xml:space="preserve">data </w:t>
+      </w:r>
+      <w:r>
+        <w:rPr>
+          <w:rStyle w:val="OtherTok"/>
+        </w:rPr>
+        <w:t xml:space="preserve">&lt;-</w:t>
+      </w:r>
+      <w:r>
+        <w:rPr>
+          <w:rStyle w:val="NormalTok"/>
+        </w:rPr>
+        <w:t xml:space="preserve"> data[data</w:t>
+      </w:r>
+      <w:r>
+        <w:rPr>
+          <w:rStyle w:val="SpecialCharTok"/>
+        </w:rPr>
+        <w:t xml:space="preserve">$</w:t>
+      </w:r>
+      <w:r>
+        <w:rPr>
+          <w:rStyle w:val="NormalTok"/>
+        </w:rPr>
+        <w:t xml:space="preserve">SpeciesGroup1</w:t>
+      </w:r>
+      <w:r>
+        <w:rPr>
+          <w:rStyle w:val="SpecialCharTok"/>
+        </w:rPr>
+        <w:t xml:space="preserve">!=</w:t>
+      </w:r>
+      <w:r>
+        <w:rPr>
+          <w:rStyle w:val="StringTok"/>
+        </w:rPr>
+        <w:t xml:space="preserve">"Invasive"</w:t>
+      </w:r>
+      <w:r>
+        <w:rPr>
+          <w:rStyle w:val="NormalTok"/>
+        </w:rPr>
+        <w:t xml:space="preserve">,]</w:t>
+      </w:r>
+      <w:r>
+        <w:br/>
+      </w:r>
+      <w:r>
+        <w:rPr>
+          <w:rStyle w:val="CommentTok"/>
+        </w:rPr>
+        <w:t xml:space="preserve"># Set ResultValue to be a number value</w:t>
+      </w:r>
+      <w:r>
+        <w:br/>
+      </w:r>
+      <w:r>
+        <w:rPr>
+          <w:rStyle w:val="NormalTok"/>
+        </w:rPr>
+        <w:t xml:space="preserve">data</w:t>
+      </w:r>
+      <w:r>
+        <w:rPr>
+          <w:rStyle w:val="SpecialCharTok"/>
+        </w:rPr>
+        <w:t xml:space="preserve">$</w:t>
+      </w:r>
+      <w:r>
+        <w:rPr>
+          <w:rStyle w:val="NormalTok"/>
+        </w:rPr>
+        <w:t xml:space="preserve">ResultValue </w:t>
+      </w:r>
+      <w:r>
+        <w:rPr>
+          <w:rStyle w:val="OtherTok"/>
+        </w:rPr>
+        <w:t xml:space="preserve">&lt;-</w:t>
+      </w:r>
+      <w:r>
+        <w:rPr>
+          <w:rStyle w:val="NormalTok"/>
+        </w:rPr>
+        <w:t xml:space="preserve"> </w:t>
+      </w:r>
+      <w:r>
+        <w:rPr>
+          <w:rStyle w:val="FunctionTok"/>
+        </w:rPr>
+        <w:t xml:space="preserve">as.numeric</w:t>
+      </w:r>
+      <w:r>
+        <w:rPr>
+          <w:rStyle w:val="NormalTok"/>
+        </w:rPr>
+        <w:t xml:space="preserve">(data</w:t>
+      </w:r>
+      <w:r>
+        <w:rPr>
+          <w:rStyle w:val="SpecialCharTok"/>
+        </w:rPr>
+        <w:t xml:space="preserve">$</w:t>
+      </w:r>
+      <w:r>
+        <w:rPr>
+          <w:rStyle w:val="NormalTok"/>
+        </w:rPr>
+        <w:t xml:space="preserve">ResultValue)</w:t>
+      </w:r>
+      <w:r>
+        <w:br/>
+      </w:r>
+      <w:r>
+        <w:rPr>
+          <w:rStyle w:val="CommentTok"/>
+        </w:rPr>
+        <w:t xml:space="preserve"># Remove rows where ResultValue is 0 and missing</w:t>
+      </w:r>
+      <w:r>
+        <w:br/>
+      </w:r>
+      <w:r>
+        <w:rPr>
+          <w:rStyle w:val="NormalTok"/>
+        </w:rPr>
+        <w:t xml:space="preserve">data </w:t>
+      </w:r>
+      <w:r>
+        <w:rPr>
+          <w:rStyle w:val="OtherTok"/>
+        </w:rPr>
+        <w:t xml:space="preserve">&lt;-</w:t>
+      </w:r>
+      <w:r>
+        <w:rPr>
+          <w:rStyle w:val="NormalTok"/>
+        </w:rPr>
+        <w:t xml:space="preserve"> data[data</w:t>
+      </w:r>
+      <w:r>
+        <w:rPr>
+          <w:rStyle w:val="SpecialCharTok"/>
+        </w:rPr>
+        <w:t xml:space="preserve">$</w:t>
+      </w:r>
+      <w:r>
+        <w:rPr>
+          <w:rStyle w:val="NormalTok"/>
+        </w:rPr>
+        <w:t xml:space="preserve">ResultValue</w:t>
+      </w:r>
+      <w:r>
+        <w:rPr>
+          <w:rStyle w:val="SpecialCharTok"/>
+        </w:rPr>
+        <w:t xml:space="preserve">!=</w:t>
+      </w:r>
+      <w:r>
+        <w:rPr>
+          <w:rStyle w:val="DecValTok"/>
+        </w:rPr>
+        <w:t xml:space="preserve">0</w:t>
+      </w:r>
+      <w:r>
+        <w:rPr>
+          <w:rStyle w:val="NormalTok"/>
+        </w:rPr>
+        <w:t xml:space="preserve">,]</w:t>
+      </w:r>
+      <w:r>
+        <w:br/>
+      </w:r>
+      <w:r>
+        <w:rPr>
+          <w:rStyle w:val="NormalTok"/>
+        </w:rPr>
+        <w:t xml:space="preserve">data </w:t>
+      </w:r>
+      <w:r>
+        <w:rPr>
+          <w:rStyle w:val="OtherTok"/>
+        </w:rPr>
+        <w:t xml:space="preserve">&lt;-</w:t>
+      </w:r>
+      <w:r>
+        <w:rPr>
+          <w:rStyle w:val="NormalTok"/>
+        </w:rPr>
+        <w:t xml:space="preserve"> data[</w:t>
+      </w:r>
+      <w:r>
+        <w:rPr>
+          <w:rStyle w:val="SpecialCharTok"/>
+        </w:rPr>
+        <w:t xml:space="preserve">!</w:t>
+      </w:r>
+      <w:r>
+        <w:rPr>
+          <w:rStyle w:val="FunctionTok"/>
+        </w:rPr>
+        <w:t xml:space="preserve">is.na</w:t>
+      </w:r>
+      <w:r>
+        <w:rPr>
+          <w:rStyle w:val="NormalTok"/>
+        </w:rPr>
+        <w:t xml:space="preserve">(data</w:t>
+      </w:r>
+      <w:r>
+        <w:rPr>
+          <w:rStyle w:val="SpecialCharTok"/>
+        </w:rPr>
+        <w:t xml:space="preserve">$</w:t>
+      </w:r>
+      <w:r>
+        <w:rPr>
+          <w:rStyle w:val="NormalTok"/>
+        </w:rPr>
+        <w:t xml:space="preserve">ResultValue),]</w:t>
+      </w:r>
+      <w:r>
+        <w:br/>
+      </w:r>
+      <w:r>
+        <w:rPr>
+          <w:rStyle w:val="CommentTok"/>
+        </w:rPr>
+        <w:t xml:space="preserve"># Remove duplicate rows</w:t>
+      </w:r>
+      <w:r>
+        <w:br/>
+      </w:r>
+      <w:r>
+        <w:rPr>
+          <w:rStyle w:val="NormalTok"/>
+        </w:rPr>
+        <w:t xml:space="preserve">data </w:t>
+      </w:r>
+      <w:r>
+        <w:rPr>
+          <w:rStyle w:val="OtherTok"/>
+        </w:rPr>
+        <w:t xml:space="preserve">&lt;-</w:t>
+      </w:r>
+      <w:r>
+        <w:rPr>
+          <w:rStyle w:val="NormalTok"/>
+        </w:rPr>
+        <w:t xml:space="preserve"> data[data</w:t>
+      </w:r>
+      <w:r>
+        <w:rPr>
+          <w:rStyle w:val="SpecialCharTok"/>
+        </w:rPr>
+        <w:t xml:space="preserve">$</w:t>
+      </w:r>
+      <w:r>
+        <w:rPr>
+          <w:rStyle w:val="NormalTok"/>
+        </w:rPr>
+        <w:t xml:space="preserve">MADup</w:t>
       </w:r>
       <w:r>
         <w:rPr>
@@ -1879,15 +2140,165 @@
       </w:r>
       <w:r>
         <w:rPr>
+          <w:rStyle w:val="DecValTok"/>
+        </w:rPr>
+        <w:t xml:space="preserve">1</w:t>
+      </w:r>
+      <w:r>
+        <w:rPr>
+          <w:rStyle w:val="NormalTok"/>
+        </w:rPr>
+        <w:t xml:space="preserve">,]</w:t>
+      </w:r>
+      <w:r>
+        <w:br/>
+      </w:r>
+      <w:r>
+        <w:rPr>
+          <w:rStyle w:val="CommentTok"/>
+        </w:rPr>
+        <w:t xml:space="preserve"># Create variable that combines the genus and species name</w:t>
+      </w:r>
+      <w:r>
+        <w:br/>
+      </w:r>
+      <w:r>
+        <w:rPr>
+          <w:rStyle w:val="NormalTok"/>
+        </w:rPr>
+        <w:t xml:space="preserve">data</w:t>
+      </w:r>
+      <w:r>
+        <w:rPr>
+          <w:rStyle w:val="SpecialCharTok"/>
+        </w:rPr>
+        <w:t xml:space="preserve">$</w:t>
+      </w:r>
+      <w:r>
+        <w:rPr>
+          <w:rStyle w:val="NormalTok"/>
+        </w:rPr>
+        <w:t xml:space="preserve">gensp </w:t>
+      </w:r>
+      <w:r>
+        <w:rPr>
+          <w:rStyle w:val="OtherTok"/>
+        </w:rPr>
+        <w:t xml:space="preserve">&lt;-</w:t>
+      </w:r>
+      <w:r>
+        <w:rPr>
           <w:rStyle w:val="NormalTok"/>
         </w:rPr>
         <w:t xml:space="preserve"> </w:t>
       </w:r>
       <w:r>
         <w:rPr>
+          <w:rStyle w:val="FunctionTok"/>
+        </w:rPr>
+        <w:t xml:space="preserve">paste</w:t>
+      </w:r>
+      <w:r>
+        <w:rPr>
+          <w:rStyle w:val="NormalTok"/>
+        </w:rPr>
+        <w:t xml:space="preserve">(data</w:t>
+      </w:r>
+      <w:r>
+        <w:rPr>
+          <w:rStyle w:val="SpecialCharTok"/>
+        </w:rPr>
+        <w:t xml:space="preserve">$</w:t>
+      </w:r>
+      <w:r>
+        <w:rPr>
+          <w:rStyle w:val="NormalTok"/>
+        </w:rPr>
+        <w:t xml:space="preserve">GenusName, data</w:t>
+      </w:r>
+      <w:r>
+        <w:rPr>
+          <w:rStyle w:val="SpecialCharTok"/>
+        </w:rPr>
+        <w:t xml:space="preserve">$</w:t>
+      </w:r>
+      <w:r>
+        <w:rPr>
+          <w:rStyle w:val="NormalTok"/>
+        </w:rPr>
+        <w:t xml:space="preserve">SpeciesName, </w:t>
+      </w:r>
+      <w:r>
+        <w:rPr>
+          <w:rStyle w:val="AttributeTok"/>
+        </w:rPr>
+        <w:t xml:space="preserve">sep=</w:t>
+      </w:r>
+      <w:r>
+        <w:rPr>
           <w:rStyle w:val="StringTok"/>
         </w:rPr>
-        <w:t xml:space="preserve">"[PercentCover-SpeciesComposition_%]"</w:t>
+        <w:t xml:space="preserve">" "</w:t>
+      </w:r>
+      <w:r>
+        <w:rPr>
+          <w:rStyle w:val="NormalTok"/>
+        </w:rPr>
+        <w:t xml:space="preserve">)</w:t>
+      </w:r>
+      <w:r>
+        <w:br/>
+      </w:r>
+      <w:r>
+        <w:rPr>
+          <w:rStyle w:val="CommentTok"/>
+        </w:rPr>
+        <w:t xml:space="preserve"># Corrects Managed Area names to be consistent with official names</w:t>
+      </w:r>
+      <w:r>
+        <w:br/>
+      </w:r>
+      <w:r>
+        <w:rPr>
+          <w:rStyle w:val="NormalTok"/>
+        </w:rPr>
+        <w:t xml:space="preserve">data</w:t>
+      </w:r>
+      <w:r>
+        <w:rPr>
+          <w:rStyle w:val="SpecialCharTok"/>
+        </w:rPr>
+        <w:t xml:space="preserve">$</w:t>
+      </w:r>
+      <w:r>
+        <w:rPr>
+          <w:rStyle w:val="NormalTok"/>
+        </w:rPr>
+        <w:t xml:space="preserve">ManagedAreaName[data</w:t>
+      </w:r>
+      <w:r>
+        <w:rPr>
+          <w:rStyle w:val="SpecialCharTok"/>
+        </w:rPr>
+        <w:t xml:space="preserve">$</w:t>
+      </w:r>
+      <w:r>
+        <w:rPr>
+          <w:rStyle w:val="NormalTok"/>
+        </w:rPr>
+        <w:t xml:space="preserve">ManagedAreaName</w:t>
+      </w:r>
+      <w:r>
+        <w:rPr>
+          <w:rStyle w:val="SpecialCharTok"/>
+        </w:rPr>
+        <w:t xml:space="preserve">==</w:t>
+      </w:r>
+      <w:r>
+        <w:rPr>
+          <w:rStyle w:val="StringTok"/>
+        </w:rPr>
+        <w:t xml:space="preserve">"Florida Keys NMS"</w:t>
       </w:r>
       <w:r>
         <w:rPr>
@@ -1908,13 +2319,238 @@
         <w:rPr>
           <w:rStyle w:val="NormalTok"/>
         </w:rPr>
-        <w:t xml:space="preserve">  </w:t>
+        <w:t xml:space="preserve">   </w:t>
       </w:r>
       <w:r>
         <w:rPr>
           <w:rStyle w:val="StringTok"/>
         </w:rPr>
-        <w:t xml:space="preserve">"perccov"</w:t>
+        <w:t xml:space="preserve">"Florida Keys National Marine Sanctuary"</w:t>
+      </w:r>
+      <w:r>
+        <w:br/>
+      </w:r>
+      <w:r>
+        <w:rPr>
+          <w:rStyle w:val="NormalTok"/>
+        </w:rPr>
+        <w:t xml:space="preserve">data</w:t>
+      </w:r>
+      <w:r>
+        <w:rPr>
+          <w:rStyle w:val="SpecialCharTok"/>
+        </w:rPr>
+        <w:t xml:space="preserve">$</w:t>
+      </w:r>
+      <w:r>
+        <w:rPr>
+          <w:rStyle w:val="NormalTok"/>
+        </w:rPr>
+        <w:t xml:space="preserve">ManagedAreaName[data</w:t>
+      </w:r>
+      <w:r>
+        <w:rPr>
+          <w:rStyle w:val="SpecialCharTok"/>
+        </w:rPr>
+        <w:t xml:space="preserve">$</w:t>
+      </w:r>
+      <w:r>
+        <w:rPr>
+          <w:rStyle w:val="NormalTok"/>
+        </w:rPr>
+        <w:t xml:space="preserve">ManagedAreaName</w:t>
+      </w:r>
+      <w:r>
+        <w:rPr>
+          <w:rStyle w:val="SpecialCharTok"/>
+        </w:rPr>
+        <w:t xml:space="preserve">==</w:t>
+      </w:r>
+      <w:r>
+        <w:br/>
+      </w:r>
+      <w:r>
+        <w:rPr>
+          <w:rStyle w:val="NormalTok"/>
+        </w:rPr>
+        <w:t xml:space="preserve">                       </w:t>
+      </w:r>
+      <w:r>
+        <w:rPr>
+          <w:rStyle w:val="StringTok"/>
+        </w:rPr>
+        <w:t xml:space="preserve">"Biscayne Bay-Cape Florida to Monroe County Line"</w:t>
+      </w:r>
+      <w:r>
+        <w:rPr>
+          <w:rStyle w:val="NormalTok"/>
+        </w:rPr>
+        <w:t xml:space="preserve">] </w:t>
+      </w:r>
+      <w:r>
+        <w:rPr>
+          <w:rStyle w:val="OtherTok"/>
+        </w:rPr>
+        <w:t xml:space="preserve">&lt;-</w:t>
+      </w:r>
+      <w:r>
+        <w:br/>
+      </w:r>
+      <w:r>
+        <w:rPr>
+          <w:rStyle w:val="NormalTok"/>
+        </w:rPr>
+        <w:t xml:space="preserve">   </w:t>
+      </w:r>
+      <w:r>
+        <w:rPr>
+          <w:rStyle w:val="StringTok"/>
+        </w:rPr>
+        <w:t xml:space="preserve">"Biscayne Bay-Cape Florida to Monroe County Line Aquatic Preserve"</w:t>
+      </w:r>
+      <w:r>
+        <w:br/>
+      </w:r>
+      <w:r>
+        <w:rPr>
+          <w:rStyle w:val="NormalTok"/>
+        </w:rPr>
+        <w:t xml:space="preserve">data</w:t>
+      </w:r>
+      <w:r>
+        <w:rPr>
+          <w:rStyle w:val="SpecialCharTok"/>
+        </w:rPr>
+        <w:t xml:space="preserve">$</w:t>
+      </w:r>
+      <w:r>
+        <w:rPr>
+          <w:rStyle w:val="NormalTok"/>
+        </w:rPr>
+        <w:t xml:space="preserve">ManagedAreaName[data</w:t>
+      </w:r>
+      <w:r>
+        <w:rPr>
+          <w:rStyle w:val="SpecialCharTok"/>
+        </w:rPr>
+        <w:t xml:space="preserve">$</w:t>
+      </w:r>
+      <w:r>
+        <w:rPr>
+          <w:rStyle w:val="NormalTok"/>
+        </w:rPr>
+        <w:t xml:space="preserve">ManagedAreaName</w:t>
+      </w:r>
+      <w:r>
+        <w:rPr>
+          <w:rStyle w:val="SpecialCharTok"/>
+        </w:rPr>
+        <w:t xml:space="preserve">==</w:t>
+      </w:r>
+      <w:r>
+        <w:rPr>
+          <w:rStyle w:val="StringTok"/>
+        </w:rPr>
+        <w:t xml:space="preserve">"Coupon Bight"</w:t>
+      </w:r>
+      <w:r>
+        <w:rPr>
+          <w:rStyle w:val="NormalTok"/>
+        </w:rPr>
+        <w:t xml:space="preserve">] </w:t>
+      </w:r>
+      <w:r>
+        <w:rPr>
+          <w:rStyle w:val="OtherTok"/>
+        </w:rPr>
+        <w:t xml:space="preserve">&lt;-</w:t>
+      </w:r>
+      <w:r>
+        <w:br/>
+      </w:r>
+      <w:r>
+        <w:rPr>
+          <w:rStyle w:val="NormalTok"/>
+        </w:rPr>
+        <w:t xml:space="preserve">   </w:t>
+      </w:r>
+      <w:r>
+        <w:rPr>
+          <w:rStyle w:val="StringTok"/>
+        </w:rPr>
+        <w:t xml:space="preserve">"Coupon Bight Aquatic Preserve"</w:t>
+      </w:r>
+      <w:r>
+        <w:br/>
+      </w:r>
+      <w:r>
+        <w:rPr>
+          <w:rStyle w:val="NormalTok"/>
+        </w:rPr>
+        <w:t xml:space="preserve">data</w:t>
+      </w:r>
+      <w:r>
+        <w:rPr>
+          <w:rStyle w:val="SpecialCharTok"/>
+        </w:rPr>
+        <w:t xml:space="preserve">$</w:t>
+      </w:r>
+      <w:r>
+        <w:rPr>
+          <w:rStyle w:val="NormalTok"/>
+        </w:rPr>
+        <w:t xml:space="preserve">ManagedAreaName[data</w:t>
+      </w:r>
+      <w:r>
+        <w:rPr>
+          <w:rStyle w:val="SpecialCharTok"/>
+        </w:rPr>
+        <w:t xml:space="preserve">$</w:t>
+      </w:r>
+      <w:r>
+        <w:rPr>
+          <w:rStyle w:val="NormalTok"/>
+        </w:rPr>
+        <w:t xml:space="preserve">ManagedAreaName</w:t>
+      </w:r>
+      <w:r>
+        <w:rPr>
+          <w:rStyle w:val="SpecialCharTok"/>
+        </w:rPr>
+        <w:t xml:space="preserve">==</w:t>
+      </w:r>
+      <w:r>
+        <w:rPr>
+          <w:rStyle w:val="StringTok"/>
+        </w:rPr>
+        <w:t xml:space="preserve">"Coral ECA"</w:t>
+      </w:r>
+      <w:r>
+        <w:rPr>
+          <w:rStyle w:val="NormalTok"/>
+        </w:rPr>
+        <w:t xml:space="preserve">] </w:t>
+      </w:r>
+      <w:r>
+        <w:rPr>
+          <w:rStyle w:val="OtherTok"/>
+        </w:rPr>
+        <w:t xml:space="preserve">&lt;-</w:t>
+      </w:r>
+      <w:r>
+        <w:br/>
+      </w:r>
+      <w:r>
+        <w:rPr>
+          <w:rStyle w:val="NormalTok"/>
+        </w:rPr>
+        <w:t xml:space="preserve">   </w:t>
+      </w:r>
+      <w:r>
+        <w:rPr>
+          <w:rStyle w:val="StringTok"/>
+        </w:rPr>
+        <w:t xml:space="preserve">"Southeast Florida Coral Reef Ecosystem Conservation Area"</w:t>
       </w:r>
       <w:r>
         <w:br/>
@@ -1926,34 +2562,49 @@
         <w:rPr>
           <w:rStyle w:val="CommentTok"/>
         </w:rPr>
-        <w:t xml:space="preserve"># Changes "ManagedArea" column name to "ManagedAreaName" for consistency</w:t>
-      </w:r>
-      <w:r>
-        <w:br/>
-      </w:r>
-      <w:r>
-        <w:rPr>
-          <w:rStyle w:val="FunctionTok"/>
-        </w:rPr>
-        <w:t xml:space="preserve">colnames</w:t>
-      </w:r>
-      <w:r>
-        <w:rPr>
-          <w:rStyle w:val="NormalTok"/>
-        </w:rPr>
-        <w:t xml:space="preserve">(data)[</w:t>
-      </w:r>
-      <w:r>
-        <w:rPr>
-          <w:rStyle w:val="FunctionTok"/>
-        </w:rPr>
-        <w:t xml:space="preserve">colnames</w:t>
-      </w:r>
-      <w:r>
-        <w:rPr>
-          <w:rStyle w:val="NormalTok"/>
-        </w:rPr>
-        <w:t xml:space="preserve">(data) </w:t>
+        <w:t xml:space="preserve"># Create Species Richness values for groups of unique combinations of</w:t>
+      </w:r>
+      <w:r>
+        <w:br/>
+      </w:r>
+      <w:r>
+        <w:rPr>
+          <w:rStyle w:val="CommentTok"/>
+        </w:rPr>
+        <w:t xml:space="preserve"># ManagedAreaName, ProgramID, ProgramName, ProgramLocationID, and SampleDate.</w:t>
+      </w:r>
+      <w:r>
+        <w:br/>
+      </w:r>
+      <w:r>
+        <w:rPr>
+          <w:rStyle w:val="NormalTok"/>
+        </w:rPr>
+        <w:t xml:space="preserve">data </w:t>
+      </w:r>
+      <w:r>
+        <w:rPr>
+          <w:rStyle w:val="OtherTok"/>
+        </w:rPr>
+        <w:t xml:space="preserve">&lt;-</w:t>
+      </w:r>
+      <w:r>
+        <w:rPr>
+          <w:rStyle w:val="NormalTok"/>
+        </w:rPr>
+        <w:t xml:space="preserve"> data[data</w:t>
+      </w:r>
+      <w:r>
+        <w:rPr>
+          <w:rStyle w:val="SpecialCharTok"/>
+        </w:rPr>
+        <w:t xml:space="preserve">$</w:t>
+      </w:r>
+      <w:r>
+        <w:rPr>
+          <w:rStyle w:val="NormalTok"/>
+        </w:rPr>
+        <w:t xml:space="preserve">ResultValue</w:t>
       </w:r>
       <w:r>
         <w:rPr>
@@ -1963,1572 +2614,15 @@
       </w:r>
       <w:r>
         <w:rPr>
-          <w:rStyle w:val="NormalTok"/>
-        </w:rPr>
-        <w:t xml:space="preserve"> </w:t>
-      </w:r>
-      <w:r>
-        <w:rPr>
-          <w:rStyle w:val="StringTok"/>
-        </w:rPr>
-        <w:t xml:space="preserve">"ManagedArea"</w:t>
+          <w:rStyle w:val="DecValTok"/>
+        </w:rPr>
+        <w:t xml:space="preserve">1</w:t>
       </w:r>
       <w:r>
         <w:rPr>
           <w:rStyle w:val="NormalTok"/>
         </w:rPr>
         <w:t xml:space="preserve">] </w:t>
-      </w:r>
-      <w:r>
-        <w:rPr>
-          <w:rStyle w:val="OtherTok"/>
-        </w:rPr>
-        <w:t xml:space="preserve">&lt;-</w:t>
-      </w:r>
-      <w:r>
-        <w:rPr>
-          <w:rStyle w:val="NormalTok"/>
-        </w:rPr>
-        <w:t xml:space="preserve"> </w:t>
-      </w:r>
-      <w:r>
-        <w:rPr>
-          <w:rStyle w:val="StringTok"/>
-        </w:rPr>
-        <w:t xml:space="preserve">"ManagedAreaName"</w:t>
-      </w:r>
-      <w:r>
-        <w:br/>
-      </w:r>
-      <w:r>
-        <w:br/>
-      </w:r>
-      <w:r>
-        <w:rPr>
-          <w:rStyle w:val="CommentTok"/>
-        </w:rPr>
-        <w:t xml:space="preserve"># Sets units for species richness</w:t>
-      </w:r>
-      <w:r>
-        <w:br/>
-      </w:r>
-      <w:r>
-        <w:rPr>
-          <w:rStyle w:val="NormalTok"/>
-        </w:rPr>
-        <w:t xml:space="preserve">unit </w:t>
-      </w:r>
-      <w:r>
-        <w:rPr>
-          <w:rStyle w:val="OtherTok"/>
-        </w:rPr>
-        <w:t xml:space="preserve">&lt;-</w:t>
-      </w:r>
-      <w:r>
-        <w:rPr>
-          <w:rStyle w:val="NormalTok"/>
-        </w:rPr>
-        <w:t xml:space="preserve"> </w:t>
-      </w:r>
-      <w:r>
-        <w:rPr>
-          <w:rStyle w:val="StringTok"/>
-        </w:rPr>
-        <w:t xml:space="preserve">"# of species"</w:t>
-      </w:r>
-      <w:r>
-        <w:br/>
-      </w:r>
-      <w:r>
-        <w:rPr>
-          <w:rStyle w:val="NormalTok"/>
-        </w:rPr>
-        <w:t xml:space="preserve">data</w:t>
-      </w:r>
-      <w:r>
-        <w:rPr>
-          <w:rStyle w:val="SpecialCharTok"/>
-        </w:rPr>
-        <w:t xml:space="preserve">$</w:t>
-      </w:r>
-      <w:r>
-        <w:rPr>
-          <w:rStyle w:val="NormalTok"/>
-        </w:rPr>
-        <w:t xml:space="preserve">ParameterUnits </w:t>
-      </w:r>
-      <w:r>
-        <w:rPr>
-          <w:rStyle w:val="OtherTok"/>
-        </w:rPr>
-        <w:t xml:space="preserve">&lt;-</w:t>
-      </w:r>
-      <w:r>
-        <w:rPr>
-          <w:rStyle w:val="NormalTok"/>
-        </w:rPr>
-        <w:t xml:space="preserve"> unit</w:t>
-      </w:r>
-      <w:r>
-        <w:br/>
-      </w:r>
-      <w:r>
-        <w:br/>
-      </w:r>
-      <w:r>
-        <w:rPr>
-          <w:rStyle w:val="CommentTok"/>
-        </w:rPr>
-        <w:t xml:space="preserve"># Replace instances where NA values imported as blank character string or as "NA"</w:t>
-      </w:r>
-      <w:r>
-        <w:br/>
-      </w:r>
-      <w:r>
-        <w:rPr>
-          <w:rStyle w:val="NormalTok"/>
-        </w:rPr>
-        <w:t xml:space="preserve">data </w:t>
-      </w:r>
-      <w:r>
-        <w:rPr>
-          <w:rStyle w:val="OtherTok"/>
-        </w:rPr>
-        <w:t xml:space="preserve">&lt;-</w:t>
-      </w:r>
-      <w:r>
-        <w:rPr>
-          <w:rStyle w:val="NormalTok"/>
-        </w:rPr>
-        <w:t xml:space="preserve"> </w:t>
-      </w:r>
-      <w:r>
-        <w:rPr>
-          <w:rStyle w:val="FunctionTok"/>
-        </w:rPr>
-        <w:t xml:space="preserve">replace</w:t>
-      </w:r>
-      <w:r>
-        <w:rPr>
-          <w:rStyle w:val="NormalTok"/>
-        </w:rPr>
-        <w:t xml:space="preserve">(data, data</w:t>
-      </w:r>
-      <w:r>
-        <w:rPr>
-          <w:rStyle w:val="SpecialCharTok"/>
-        </w:rPr>
-        <w:t xml:space="preserve">==</w:t>
-      </w:r>
-      <w:r>
-        <w:rPr>
-          <w:rStyle w:val="StringTok"/>
-        </w:rPr>
-        <w:t xml:space="preserve">""</w:t>
-      </w:r>
-      <w:r>
-        <w:rPr>
-          <w:rStyle w:val="NormalTok"/>
-        </w:rPr>
-        <w:t xml:space="preserve">, </w:t>
-      </w:r>
-      <w:r>
-        <w:rPr>
-          <w:rStyle w:val="ConstantTok"/>
-        </w:rPr>
-        <w:t xml:space="preserve">NA</w:t>
-      </w:r>
-      <w:r>
-        <w:rPr>
-          <w:rStyle w:val="NormalTok"/>
-        </w:rPr>
-        <w:t xml:space="preserve">)</w:t>
-      </w:r>
-      <w:r>
-        <w:br/>
-      </w:r>
-      <w:r>
-        <w:rPr>
-          <w:rStyle w:val="NormalTok"/>
-        </w:rPr>
-        <w:t xml:space="preserve">data </w:t>
-      </w:r>
-      <w:r>
-        <w:rPr>
-          <w:rStyle w:val="OtherTok"/>
-        </w:rPr>
-        <w:t xml:space="preserve">&lt;-</w:t>
-      </w:r>
-      <w:r>
-        <w:rPr>
-          <w:rStyle w:val="NormalTok"/>
-        </w:rPr>
-        <w:t xml:space="preserve"> </w:t>
-      </w:r>
-      <w:r>
-        <w:rPr>
-          <w:rStyle w:val="FunctionTok"/>
-        </w:rPr>
-        <w:t xml:space="preserve">replace</w:t>
-      </w:r>
-      <w:r>
-        <w:rPr>
-          <w:rStyle w:val="NormalTok"/>
-        </w:rPr>
-        <w:t xml:space="preserve">(data, data</w:t>
-      </w:r>
-      <w:r>
-        <w:rPr>
-          <w:rStyle w:val="SpecialCharTok"/>
-        </w:rPr>
-        <w:t xml:space="preserve">==</w:t>
-      </w:r>
-      <w:r>
-        <w:rPr>
-          <w:rStyle w:val="StringTok"/>
-        </w:rPr>
-        <w:t xml:space="preserve">"NA"</w:t>
-      </w:r>
-      <w:r>
-        <w:rPr>
-          <w:rStyle w:val="NormalTok"/>
-        </w:rPr>
-        <w:t xml:space="preserve">, </w:t>
-      </w:r>
-      <w:r>
-        <w:rPr>
-          <w:rStyle w:val="ConstantTok"/>
-        </w:rPr>
-        <w:t xml:space="preserve">NA</w:t>
-      </w:r>
-      <w:r>
-        <w:rPr>
-          <w:rStyle w:val="NormalTok"/>
-        </w:rPr>
-        <w:t xml:space="preserve">)</w:t>
-      </w:r>
-      <w:r>
-        <w:br/>
-      </w:r>
-      <w:r>
-        <w:br/>
-      </w:r>
-      <w:r>
-        <w:rPr>
-          <w:rStyle w:val="CommentTok"/>
-        </w:rPr>
-        <w:t xml:space="preserve"># Remove rows with missing ManagedAreaName</w:t>
-      </w:r>
-      <w:r>
-        <w:br/>
-      </w:r>
-      <w:r>
-        <w:rPr>
-          <w:rStyle w:val="NormalTok"/>
-        </w:rPr>
-        <w:t xml:space="preserve">data </w:t>
-      </w:r>
-      <w:r>
-        <w:rPr>
-          <w:rStyle w:val="OtherTok"/>
-        </w:rPr>
-        <w:t xml:space="preserve">&lt;-</w:t>
-      </w:r>
-      <w:r>
-        <w:rPr>
-          <w:rStyle w:val="NormalTok"/>
-        </w:rPr>
-        <w:t xml:space="preserve"> data[</w:t>
-      </w:r>
-      <w:r>
-        <w:rPr>
-          <w:rStyle w:val="SpecialCharTok"/>
-        </w:rPr>
-        <w:t xml:space="preserve">!</w:t>
-      </w:r>
-      <w:r>
-        <w:rPr>
-          <w:rStyle w:val="FunctionTok"/>
-        </w:rPr>
-        <w:t xml:space="preserve">is.na</w:t>
-      </w:r>
-      <w:r>
-        <w:rPr>
-          <w:rStyle w:val="NormalTok"/>
-        </w:rPr>
-        <w:t xml:space="preserve">(data</w:t>
-      </w:r>
-      <w:r>
-        <w:rPr>
-          <w:rStyle w:val="SpecialCharTok"/>
-        </w:rPr>
-        <w:t xml:space="preserve">$</w:t>
-      </w:r>
-      <w:r>
-        <w:rPr>
-          <w:rStyle w:val="NormalTok"/>
-        </w:rPr>
-        <w:t xml:space="preserve">ManagedAreaName),]</w:t>
-      </w:r>
-      <w:r>
-        <w:br/>
-      </w:r>
-      <w:r>
-        <w:rPr>
-          <w:rStyle w:val="NormalTok"/>
-        </w:rPr>
-        <w:t xml:space="preserve">data </w:t>
-      </w:r>
-      <w:r>
-        <w:rPr>
-          <w:rStyle w:val="OtherTok"/>
-        </w:rPr>
-        <w:t xml:space="preserve">&lt;-</w:t>
-      </w:r>
-      <w:r>
-        <w:rPr>
-          <w:rStyle w:val="NormalTok"/>
-        </w:rPr>
-        <w:t xml:space="preserve"> data[data</w:t>
-      </w:r>
-      <w:r>
-        <w:rPr>
-          <w:rStyle w:val="SpecialCharTok"/>
-        </w:rPr>
-        <w:t xml:space="preserve">$</w:t>
-      </w:r>
-      <w:r>
-        <w:rPr>
-          <w:rStyle w:val="NormalTok"/>
-        </w:rPr>
-        <w:t xml:space="preserve">ManagedAreaName</w:t>
-      </w:r>
-      <w:r>
-        <w:rPr>
-          <w:rStyle w:val="SpecialCharTok"/>
-        </w:rPr>
-        <w:t xml:space="preserve">!=</w:t>
-      </w:r>
-      <w:r>
-        <w:rPr>
-          <w:rStyle w:val="StringTok"/>
-        </w:rPr>
-        <w:t xml:space="preserve">"NA"</w:t>
-      </w:r>
-      <w:r>
-        <w:rPr>
-          <w:rStyle w:val="NormalTok"/>
-        </w:rPr>
-        <w:t xml:space="preserve">,]</w:t>
-      </w:r>
-      <w:r>
-        <w:br/>
-      </w:r>
-      <w:r>
-        <w:rPr>
-          <w:rStyle w:val="CommentTok"/>
-        </w:rPr>
-        <w:t xml:space="preserve"># Remove rows with missing GenusName</w:t>
-      </w:r>
-      <w:r>
-        <w:br/>
-      </w:r>
-      <w:r>
-        <w:rPr>
-          <w:rStyle w:val="NormalTok"/>
-        </w:rPr>
-        <w:t xml:space="preserve">data </w:t>
-      </w:r>
-      <w:r>
-        <w:rPr>
-          <w:rStyle w:val="OtherTok"/>
-        </w:rPr>
-        <w:t xml:space="preserve">&lt;-</w:t>
-      </w:r>
-      <w:r>
-        <w:rPr>
-          <w:rStyle w:val="NormalTok"/>
-        </w:rPr>
-        <w:t xml:space="preserve"> data[</w:t>
-      </w:r>
-      <w:r>
-        <w:rPr>
-          <w:rStyle w:val="SpecialCharTok"/>
-        </w:rPr>
-        <w:t xml:space="preserve">!</w:t>
-      </w:r>
-      <w:r>
-        <w:rPr>
-          <w:rStyle w:val="FunctionTok"/>
-        </w:rPr>
-        <w:t xml:space="preserve">is.na</w:t>
-      </w:r>
-      <w:r>
-        <w:rPr>
-          <w:rStyle w:val="NormalTok"/>
-        </w:rPr>
-        <w:t xml:space="preserve">(data</w:t>
-      </w:r>
-      <w:r>
-        <w:rPr>
-          <w:rStyle w:val="SpecialCharTok"/>
-        </w:rPr>
-        <w:t xml:space="preserve">$</w:t>
-      </w:r>
-      <w:r>
-        <w:rPr>
-          <w:rStyle w:val="NormalTok"/>
-        </w:rPr>
-        <w:t xml:space="preserve">GenusName),]</w:t>
-      </w:r>
-      <w:r>
-        <w:br/>
-      </w:r>
-      <w:r>
-        <w:rPr>
-          <w:rStyle w:val="CommentTok"/>
-        </w:rPr>
-        <w:t xml:space="preserve"># Remove rows with missing SpeciesName</w:t>
-      </w:r>
-      <w:r>
-        <w:br/>
-      </w:r>
-      <w:r>
-        <w:rPr>
-          <w:rStyle w:val="NormalTok"/>
-        </w:rPr>
-        <w:t xml:space="preserve">data </w:t>
-      </w:r>
-      <w:r>
-        <w:rPr>
-          <w:rStyle w:val="OtherTok"/>
-        </w:rPr>
-        <w:t xml:space="preserve">&lt;-</w:t>
-      </w:r>
-      <w:r>
-        <w:rPr>
-          <w:rStyle w:val="NormalTok"/>
-        </w:rPr>
-        <w:t xml:space="preserve"> data[</w:t>
-      </w:r>
-      <w:r>
-        <w:rPr>
-          <w:rStyle w:val="SpecialCharTok"/>
-        </w:rPr>
-        <w:t xml:space="preserve">!</w:t>
-      </w:r>
-      <w:r>
-        <w:rPr>
-          <w:rStyle w:val="FunctionTok"/>
-        </w:rPr>
-        <w:t xml:space="preserve">is.na</w:t>
-      </w:r>
-      <w:r>
-        <w:rPr>
-          <w:rStyle w:val="NormalTok"/>
-        </w:rPr>
-        <w:t xml:space="preserve">(data</w:t>
-      </w:r>
-      <w:r>
-        <w:rPr>
-          <w:rStyle w:val="SpecialCharTok"/>
-        </w:rPr>
-        <w:t xml:space="preserve">$</w:t>
-      </w:r>
-      <w:r>
-        <w:rPr>
-          <w:rStyle w:val="NormalTok"/>
-        </w:rPr>
-        <w:t xml:space="preserve">SpeciesName),]</w:t>
-      </w:r>
-      <w:r>
-        <w:br/>
-      </w:r>
-      <w:r>
-        <w:rPr>
-          <w:rStyle w:val="CommentTok"/>
-        </w:rPr>
-        <w:t xml:space="preserve"># Remove rows with missing Months</w:t>
-      </w:r>
-      <w:r>
-        <w:br/>
-      </w:r>
-      <w:r>
-        <w:rPr>
-          <w:rStyle w:val="NormalTok"/>
-        </w:rPr>
-        <w:t xml:space="preserve">data </w:t>
-      </w:r>
-      <w:r>
-        <w:rPr>
-          <w:rStyle w:val="OtherTok"/>
-        </w:rPr>
-        <w:t xml:space="preserve">&lt;-</w:t>
-      </w:r>
-      <w:r>
-        <w:rPr>
-          <w:rStyle w:val="NormalTok"/>
-        </w:rPr>
-        <w:t xml:space="preserve"> data[</w:t>
-      </w:r>
-      <w:r>
-        <w:rPr>
-          <w:rStyle w:val="SpecialCharTok"/>
-        </w:rPr>
-        <w:t xml:space="preserve">!</w:t>
-      </w:r>
-      <w:r>
-        <w:rPr>
-          <w:rStyle w:val="FunctionTok"/>
-        </w:rPr>
-        <w:t xml:space="preserve">is.na</w:t>
-      </w:r>
-      <w:r>
-        <w:rPr>
-          <w:rStyle w:val="NormalTok"/>
-        </w:rPr>
-        <w:t xml:space="preserve">(data</w:t>
-      </w:r>
-      <w:r>
-        <w:rPr>
-          <w:rStyle w:val="SpecialCharTok"/>
-        </w:rPr>
-        <w:t xml:space="preserve">$</w:t>
-      </w:r>
-      <w:r>
-        <w:rPr>
-          <w:rStyle w:val="NormalTok"/>
-        </w:rPr>
-        <w:t xml:space="preserve">Month),]</w:t>
-      </w:r>
-      <w:r>
-        <w:br/>
-      </w:r>
-      <w:r>
-        <w:rPr>
-          <w:rStyle w:val="CommentTok"/>
-        </w:rPr>
-        <w:t xml:space="preserve"># Remove rows with missing Years</w:t>
-      </w:r>
-      <w:r>
-        <w:br/>
-      </w:r>
-      <w:r>
-        <w:rPr>
-          <w:rStyle w:val="NormalTok"/>
-        </w:rPr>
-        <w:t xml:space="preserve">data </w:t>
-      </w:r>
-      <w:r>
-        <w:rPr>
-          <w:rStyle w:val="OtherTok"/>
-        </w:rPr>
-        <w:t xml:space="preserve">&lt;-</w:t>
-      </w:r>
-      <w:r>
-        <w:rPr>
-          <w:rStyle w:val="NormalTok"/>
-        </w:rPr>
-        <w:t xml:space="preserve"> data[</w:t>
-      </w:r>
-      <w:r>
-        <w:rPr>
-          <w:rStyle w:val="SpecialCharTok"/>
-        </w:rPr>
-        <w:t xml:space="preserve">!</w:t>
-      </w:r>
-      <w:r>
-        <w:rPr>
-          <w:rStyle w:val="FunctionTok"/>
-        </w:rPr>
-        <w:t xml:space="preserve">is.na</w:t>
-      </w:r>
-      <w:r>
-        <w:rPr>
-          <w:rStyle w:val="NormalTok"/>
-        </w:rPr>
-        <w:t xml:space="preserve">(data</w:t>
-      </w:r>
-      <w:r>
-        <w:rPr>
-          <w:rStyle w:val="SpecialCharTok"/>
-        </w:rPr>
-        <w:t xml:space="preserve">$</w:t>
-      </w:r>
-      <w:r>
-        <w:rPr>
-          <w:rStyle w:val="NormalTok"/>
-        </w:rPr>
-        <w:t xml:space="preserve">Year),]</w:t>
-      </w:r>
-      <w:r>
-        <w:br/>
-      </w:r>
-      <w:r>
-        <w:rPr>
-          <w:rStyle w:val="CommentTok"/>
-        </w:rPr>
-        <w:t xml:space="preserve"># Remove rows with missing SpeciesGroup1</w:t>
-      </w:r>
-      <w:r>
-        <w:br/>
-      </w:r>
-      <w:r>
-        <w:rPr>
-          <w:rStyle w:val="NormalTok"/>
-        </w:rPr>
-        <w:t xml:space="preserve">data </w:t>
-      </w:r>
-      <w:r>
-        <w:rPr>
-          <w:rStyle w:val="OtherTok"/>
-        </w:rPr>
-        <w:t xml:space="preserve">&lt;-</w:t>
-      </w:r>
-      <w:r>
-        <w:rPr>
-          <w:rStyle w:val="NormalTok"/>
-        </w:rPr>
-        <w:t xml:space="preserve"> data[</w:t>
-      </w:r>
-      <w:r>
-        <w:rPr>
-          <w:rStyle w:val="SpecialCharTok"/>
-        </w:rPr>
-        <w:t xml:space="preserve">!</w:t>
-      </w:r>
-      <w:r>
-        <w:rPr>
-          <w:rStyle w:val="FunctionTok"/>
-        </w:rPr>
-        <w:t xml:space="preserve">is.na</w:t>
-      </w:r>
-      <w:r>
-        <w:rPr>
-          <w:rStyle w:val="NormalTok"/>
-        </w:rPr>
-        <w:t xml:space="preserve">(data</w:t>
-      </w:r>
-      <w:r>
-        <w:rPr>
-          <w:rStyle w:val="SpecialCharTok"/>
-        </w:rPr>
-        <w:t xml:space="preserve">$</w:t>
-      </w:r>
-      <w:r>
-        <w:rPr>
-          <w:rStyle w:val="NormalTok"/>
-        </w:rPr>
-        <w:t xml:space="preserve">SpeciesGroup1),]</w:t>
-      </w:r>
-      <w:r>
-        <w:br/>
-      </w:r>
-      <w:r>
-        <w:rPr>
-          <w:rStyle w:val="CommentTok"/>
-        </w:rPr>
-        <w:t xml:space="preserve"># Remove rows with invasive species</w:t>
-      </w:r>
-      <w:r>
-        <w:br/>
-      </w:r>
-      <w:r>
-        <w:rPr>
-          <w:rStyle w:val="NormalTok"/>
-        </w:rPr>
-        <w:t xml:space="preserve">data </w:t>
-      </w:r>
-      <w:r>
-        <w:rPr>
-          <w:rStyle w:val="OtherTok"/>
-        </w:rPr>
-        <w:t xml:space="preserve">&lt;-</w:t>
-      </w:r>
-      <w:r>
-        <w:rPr>
-          <w:rStyle w:val="NormalTok"/>
-        </w:rPr>
-        <w:t xml:space="preserve"> data[data</w:t>
-      </w:r>
-      <w:r>
-        <w:rPr>
-          <w:rStyle w:val="SpecialCharTok"/>
-        </w:rPr>
-        <w:t xml:space="preserve">$</w:t>
-      </w:r>
-      <w:r>
-        <w:rPr>
-          <w:rStyle w:val="NormalTok"/>
-        </w:rPr>
-        <w:t xml:space="preserve">SpeciesGroup1</w:t>
-      </w:r>
-      <w:r>
-        <w:rPr>
-          <w:rStyle w:val="SpecialCharTok"/>
-        </w:rPr>
-        <w:t xml:space="preserve">!=</w:t>
-      </w:r>
-      <w:r>
-        <w:rPr>
-          <w:rStyle w:val="StringTok"/>
-        </w:rPr>
-        <w:t xml:space="preserve">"Invasive"</w:t>
-      </w:r>
-      <w:r>
-        <w:rPr>
-          <w:rStyle w:val="NormalTok"/>
-        </w:rPr>
-        <w:t xml:space="preserve">,]</w:t>
-      </w:r>
-      <w:r>
-        <w:br/>
-      </w:r>
-      <w:r>
-        <w:rPr>
-          <w:rStyle w:val="CommentTok"/>
-        </w:rPr>
-        <w:t xml:space="preserve"># Set perccov to be a number value</w:t>
-      </w:r>
-      <w:r>
-        <w:br/>
-      </w:r>
-      <w:r>
-        <w:rPr>
-          <w:rStyle w:val="NormalTok"/>
-        </w:rPr>
-        <w:t xml:space="preserve">data</w:t>
-      </w:r>
-      <w:r>
-        <w:rPr>
-          <w:rStyle w:val="SpecialCharTok"/>
-        </w:rPr>
-        <w:t xml:space="preserve">$</w:t>
-      </w:r>
-      <w:r>
-        <w:rPr>
-          <w:rStyle w:val="NormalTok"/>
-        </w:rPr>
-        <w:t xml:space="preserve">perccov </w:t>
-      </w:r>
-      <w:r>
-        <w:rPr>
-          <w:rStyle w:val="OtherTok"/>
-        </w:rPr>
-        <w:t xml:space="preserve">&lt;-</w:t>
-      </w:r>
-      <w:r>
-        <w:rPr>
-          <w:rStyle w:val="NormalTok"/>
-        </w:rPr>
-        <w:t xml:space="preserve"> </w:t>
-      </w:r>
-      <w:r>
-        <w:rPr>
-          <w:rStyle w:val="FunctionTok"/>
-        </w:rPr>
-        <w:t xml:space="preserve">as.numeric</w:t>
-      </w:r>
-      <w:r>
-        <w:rPr>
-          <w:rStyle w:val="NormalTok"/>
-        </w:rPr>
-        <w:t xml:space="preserve">(data</w:t>
-      </w:r>
-      <w:r>
-        <w:rPr>
-          <w:rStyle w:val="SpecialCharTok"/>
-        </w:rPr>
-        <w:t xml:space="preserve">$</w:t>
-      </w:r>
-      <w:r>
-        <w:rPr>
-          <w:rStyle w:val="NormalTok"/>
-        </w:rPr>
-        <w:t xml:space="preserve">perccov)</w:t>
-      </w:r>
-      <w:r>
-        <w:br/>
-      </w:r>
-      <w:r>
-        <w:rPr>
-          <w:rStyle w:val="CommentTok"/>
-        </w:rPr>
-        <w:t xml:space="preserve"># Remove rows where perccov is 0 and missing</w:t>
-      </w:r>
-      <w:r>
-        <w:br/>
-      </w:r>
-      <w:r>
-        <w:rPr>
-          <w:rStyle w:val="NormalTok"/>
-        </w:rPr>
-        <w:t xml:space="preserve">data </w:t>
-      </w:r>
-      <w:r>
-        <w:rPr>
-          <w:rStyle w:val="OtherTok"/>
-        </w:rPr>
-        <w:t xml:space="preserve">&lt;-</w:t>
-      </w:r>
-      <w:r>
-        <w:rPr>
-          <w:rStyle w:val="NormalTok"/>
-        </w:rPr>
-        <w:t xml:space="preserve"> data[data</w:t>
-      </w:r>
-      <w:r>
-        <w:rPr>
-          <w:rStyle w:val="SpecialCharTok"/>
-        </w:rPr>
-        <w:t xml:space="preserve">$</w:t>
-      </w:r>
-      <w:r>
-        <w:rPr>
-          <w:rStyle w:val="NormalTok"/>
-        </w:rPr>
-        <w:t xml:space="preserve">perccov</w:t>
-      </w:r>
-      <w:r>
-        <w:rPr>
-          <w:rStyle w:val="SpecialCharTok"/>
-        </w:rPr>
-        <w:t xml:space="preserve">!=</w:t>
-      </w:r>
-      <w:r>
-        <w:rPr>
-          <w:rStyle w:val="DecValTok"/>
-        </w:rPr>
-        <w:t xml:space="preserve">0</w:t>
-      </w:r>
-      <w:r>
-        <w:rPr>
-          <w:rStyle w:val="NormalTok"/>
-        </w:rPr>
-        <w:t xml:space="preserve">,]</w:t>
-      </w:r>
-      <w:r>
-        <w:br/>
-      </w:r>
-      <w:r>
-        <w:rPr>
-          <w:rStyle w:val="NormalTok"/>
-        </w:rPr>
-        <w:t xml:space="preserve">data </w:t>
-      </w:r>
-      <w:r>
-        <w:rPr>
-          <w:rStyle w:val="OtherTok"/>
-        </w:rPr>
-        <w:t xml:space="preserve">&lt;-</w:t>
-      </w:r>
-      <w:r>
-        <w:rPr>
-          <w:rStyle w:val="NormalTok"/>
-        </w:rPr>
-        <w:t xml:space="preserve"> data[</w:t>
-      </w:r>
-      <w:r>
-        <w:rPr>
-          <w:rStyle w:val="SpecialCharTok"/>
-        </w:rPr>
-        <w:t xml:space="preserve">!</w:t>
-      </w:r>
-      <w:r>
-        <w:rPr>
-          <w:rStyle w:val="FunctionTok"/>
-        </w:rPr>
-        <w:t xml:space="preserve">is.na</w:t>
-      </w:r>
-      <w:r>
-        <w:rPr>
-          <w:rStyle w:val="NormalTok"/>
-        </w:rPr>
-        <w:t xml:space="preserve">(data</w:t>
-      </w:r>
-      <w:r>
-        <w:rPr>
-          <w:rStyle w:val="SpecialCharTok"/>
-        </w:rPr>
-        <w:t xml:space="preserve">$</w:t>
-      </w:r>
-      <w:r>
-        <w:rPr>
-          <w:rStyle w:val="NormalTok"/>
-        </w:rPr>
-        <w:t xml:space="preserve">perccov),]</w:t>
-      </w:r>
-      <w:r>
-        <w:br/>
-      </w:r>
-      <w:r>
-        <w:rPr>
-          <w:rStyle w:val="CommentTok"/>
-        </w:rPr>
-        <w:t xml:space="preserve"># Remove duplicate rows</w:t>
-      </w:r>
-      <w:r>
-        <w:br/>
-      </w:r>
-      <w:r>
-        <w:rPr>
-          <w:rStyle w:val="NormalTok"/>
-        </w:rPr>
-        <w:t xml:space="preserve">data </w:t>
-      </w:r>
-      <w:r>
-        <w:rPr>
-          <w:rStyle w:val="OtherTok"/>
-        </w:rPr>
-        <w:t xml:space="preserve">&lt;-</w:t>
-      </w:r>
-      <w:r>
-        <w:rPr>
-          <w:rStyle w:val="NormalTok"/>
-        </w:rPr>
-        <w:t xml:space="preserve"> data[data</w:t>
-      </w:r>
-      <w:r>
-        <w:rPr>
-          <w:rStyle w:val="SpecialCharTok"/>
-        </w:rPr>
-        <w:t xml:space="preserve">$</w:t>
-      </w:r>
-      <w:r>
-        <w:rPr>
-          <w:rStyle w:val="NormalTok"/>
-        </w:rPr>
-        <w:t xml:space="preserve">MADup</w:t>
-      </w:r>
-      <w:r>
-        <w:rPr>
-          <w:rStyle w:val="SpecialCharTok"/>
-        </w:rPr>
-        <w:t xml:space="preserve">==</w:t>
-      </w:r>
-      <w:r>
-        <w:rPr>
-          <w:rStyle w:val="DecValTok"/>
-        </w:rPr>
-        <w:t xml:space="preserve">1</w:t>
-      </w:r>
-      <w:r>
-        <w:rPr>
-          <w:rStyle w:val="NormalTok"/>
-        </w:rPr>
-        <w:t xml:space="preserve">,]</w:t>
-      </w:r>
-      <w:r>
-        <w:br/>
-      </w:r>
-      <w:r>
-        <w:rPr>
-          <w:rStyle w:val="CommentTok"/>
-        </w:rPr>
-        <w:t xml:space="preserve"># Create variable that combines the genus and species name</w:t>
-      </w:r>
-      <w:r>
-        <w:br/>
-      </w:r>
-      <w:r>
-        <w:rPr>
-          <w:rStyle w:val="NormalTok"/>
-        </w:rPr>
-        <w:t xml:space="preserve">data</w:t>
-      </w:r>
-      <w:r>
-        <w:rPr>
-          <w:rStyle w:val="SpecialCharTok"/>
-        </w:rPr>
-        <w:t xml:space="preserve">$</w:t>
-      </w:r>
-      <w:r>
-        <w:rPr>
-          <w:rStyle w:val="NormalTok"/>
-        </w:rPr>
-        <w:t xml:space="preserve">gensp </w:t>
-      </w:r>
-      <w:r>
-        <w:rPr>
-          <w:rStyle w:val="OtherTok"/>
-        </w:rPr>
-        <w:t xml:space="preserve">&lt;-</w:t>
-      </w:r>
-      <w:r>
-        <w:rPr>
-          <w:rStyle w:val="NormalTok"/>
-        </w:rPr>
-        <w:t xml:space="preserve"> </w:t>
-      </w:r>
-      <w:r>
-        <w:rPr>
-          <w:rStyle w:val="FunctionTok"/>
-        </w:rPr>
-        <w:t xml:space="preserve">paste</w:t>
-      </w:r>
-      <w:r>
-        <w:rPr>
-          <w:rStyle w:val="NormalTok"/>
-        </w:rPr>
-        <w:t xml:space="preserve">(data</w:t>
-      </w:r>
-      <w:r>
-        <w:rPr>
-          <w:rStyle w:val="SpecialCharTok"/>
-        </w:rPr>
-        <w:t xml:space="preserve">$</w:t>
-      </w:r>
-      <w:r>
-        <w:rPr>
-          <w:rStyle w:val="NormalTok"/>
-        </w:rPr>
-        <w:t xml:space="preserve">GenusName, data</w:t>
-      </w:r>
-      <w:r>
-        <w:rPr>
-          <w:rStyle w:val="SpecialCharTok"/>
-        </w:rPr>
-        <w:t xml:space="preserve">$</w:t>
-      </w:r>
-      <w:r>
-        <w:rPr>
-          <w:rStyle w:val="NormalTok"/>
-        </w:rPr>
-        <w:t xml:space="preserve">SpeciesName, </w:t>
-      </w:r>
-      <w:r>
-        <w:rPr>
-          <w:rStyle w:val="AttributeTok"/>
-        </w:rPr>
-        <w:t xml:space="preserve">sep=</w:t>
-      </w:r>
-      <w:r>
-        <w:rPr>
-          <w:rStyle w:val="StringTok"/>
-        </w:rPr>
-        <w:t xml:space="preserve">" "</w:t>
-      </w:r>
-      <w:r>
-        <w:rPr>
-          <w:rStyle w:val="NormalTok"/>
-        </w:rPr>
-        <w:t xml:space="preserve">)</w:t>
-      </w:r>
-      <w:r>
-        <w:br/>
-      </w:r>
-      <w:r>
-        <w:rPr>
-          <w:rStyle w:val="CommentTok"/>
-        </w:rPr>
-        <w:t xml:space="preserve"># Corrects Managed Area names to be consistent with official names</w:t>
-      </w:r>
-      <w:r>
-        <w:br/>
-      </w:r>
-      <w:r>
-        <w:rPr>
-          <w:rStyle w:val="NormalTok"/>
-        </w:rPr>
-        <w:t xml:space="preserve">data</w:t>
-      </w:r>
-      <w:r>
-        <w:rPr>
-          <w:rStyle w:val="SpecialCharTok"/>
-        </w:rPr>
-        <w:t xml:space="preserve">$</w:t>
-      </w:r>
-      <w:r>
-        <w:rPr>
-          <w:rStyle w:val="NormalTok"/>
-        </w:rPr>
-        <w:t xml:space="preserve">ManagedAreaName[data</w:t>
-      </w:r>
-      <w:r>
-        <w:rPr>
-          <w:rStyle w:val="SpecialCharTok"/>
-        </w:rPr>
-        <w:t xml:space="preserve">$</w:t>
-      </w:r>
-      <w:r>
-        <w:rPr>
-          <w:rStyle w:val="NormalTok"/>
-        </w:rPr>
-        <w:t xml:space="preserve">ManagedAreaName</w:t>
-      </w:r>
-      <w:r>
-        <w:rPr>
-          <w:rStyle w:val="SpecialCharTok"/>
-        </w:rPr>
-        <w:t xml:space="preserve">==</w:t>
-      </w:r>
-      <w:r>
-        <w:rPr>
-          <w:rStyle w:val="StringTok"/>
-        </w:rPr>
-        <w:t xml:space="preserve">"Florida Keys NMS"</w:t>
-      </w:r>
-      <w:r>
-        <w:rPr>
-          <w:rStyle w:val="NormalTok"/>
-        </w:rPr>
-        <w:t xml:space="preserve">] </w:t>
-      </w:r>
-      <w:r>
-        <w:rPr>
-          <w:rStyle w:val="OtherTok"/>
-        </w:rPr>
-        <w:t xml:space="preserve">&lt;-</w:t>
-      </w:r>
-      <w:r>
-        <w:br/>
-      </w:r>
-      <w:r>
-        <w:rPr>
-          <w:rStyle w:val="NormalTok"/>
-        </w:rPr>
-        <w:t xml:space="preserve">   </w:t>
-      </w:r>
-      <w:r>
-        <w:rPr>
-          <w:rStyle w:val="StringTok"/>
-        </w:rPr>
-        <w:t xml:space="preserve">"Florida Keys National Marine Sanctuary"</w:t>
-      </w:r>
-      <w:r>
-        <w:br/>
-      </w:r>
-      <w:r>
-        <w:rPr>
-          <w:rStyle w:val="NormalTok"/>
-        </w:rPr>
-        <w:t xml:space="preserve">data</w:t>
-      </w:r>
-      <w:r>
-        <w:rPr>
-          <w:rStyle w:val="SpecialCharTok"/>
-        </w:rPr>
-        <w:t xml:space="preserve">$</w:t>
-      </w:r>
-      <w:r>
-        <w:rPr>
-          <w:rStyle w:val="NormalTok"/>
-        </w:rPr>
-        <w:t xml:space="preserve">ManagedAreaName[data</w:t>
-      </w:r>
-      <w:r>
-        <w:rPr>
-          <w:rStyle w:val="SpecialCharTok"/>
-        </w:rPr>
-        <w:t xml:space="preserve">$</w:t>
-      </w:r>
-      <w:r>
-        <w:rPr>
-          <w:rStyle w:val="NormalTok"/>
-        </w:rPr>
-        <w:t xml:space="preserve">ManagedAreaName</w:t>
-      </w:r>
-      <w:r>
-        <w:rPr>
-          <w:rStyle w:val="SpecialCharTok"/>
-        </w:rPr>
-        <w:t xml:space="preserve">==</w:t>
-      </w:r>
-      <w:r>
-        <w:br/>
-      </w:r>
-      <w:r>
-        <w:rPr>
-          <w:rStyle w:val="NormalTok"/>
-        </w:rPr>
-        <w:t xml:space="preserve">                       </w:t>
-      </w:r>
-      <w:r>
-        <w:rPr>
-          <w:rStyle w:val="StringTok"/>
-        </w:rPr>
-        <w:t xml:space="preserve">"Biscayne Bay-Cape Florida to Monroe County Line"</w:t>
-      </w:r>
-      <w:r>
-        <w:rPr>
-          <w:rStyle w:val="NormalTok"/>
-        </w:rPr>
-        <w:t xml:space="preserve">] </w:t>
-      </w:r>
-      <w:r>
-        <w:rPr>
-          <w:rStyle w:val="OtherTok"/>
-        </w:rPr>
-        <w:t xml:space="preserve">&lt;-</w:t>
-      </w:r>
-      <w:r>
-        <w:br/>
-      </w:r>
-      <w:r>
-        <w:rPr>
-          <w:rStyle w:val="NormalTok"/>
-        </w:rPr>
-        <w:t xml:space="preserve">   </w:t>
-      </w:r>
-      <w:r>
-        <w:rPr>
-          <w:rStyle w:val="StringTok"/>
-        </w:rPr>
-        <w:t xml:space="preserve">"Biscayne Bay-Cape Florida to Monroe County Line Aquatic Preserve"</w:t>
-      </w:r>
-      <w:r>
-        <w:br/>
-      </w:r>
-      <w:r>
-        <w:rPr>
-          <w:rStyle w:val="NormalTok"/>
-        </w:rPr>
-        <w:t xml:space="preserve">data</w:t>
-      </w:r>
-      <w:r>
-        <w:rPr>
-          <w:rStyle w:val="SpecialCharTok"/>
-        </w:rPr>
-        <w:t xml:space="preserve">$</w:t>
-      </w:r>
-      <w:r>
-        <w:rPr>
-          <w:rStyle w:val="NormalTok"/>
-        </w:rPr>
-        <w:t xml:space="preserve">ManagedAreaName[data</w:t>
-      </w:r>
-      <w:r>
-        <w:rPr>
-          <w:rStyle w:val="SpecialCharTok"/>
-        </w:rPr>
-        <w:t xml:space="preserve">$</w:t>
-      </w:r>
-      <w:r>
-        <w:rPr>
-          <w:rStyle w:val="NormalTok"/>
-        </w:rPr>
-        <w:t xml:space="preserve">ManagedAreaName</w:t>
-      </w:r>
-      <w:r>
-        <w:rPr>
-          <w:rStyle w:val="SpecialCharTok"/>
-        </w:rPr>
-        <w:t xml:space="preserve">==</w:t>
-      </w:r>
-      <w:r>
-        <w:rPr>
-          <w:rStyle w:val="StringTok"/>
-        </w:rPr>
-        <w:t xml:space="preserve">"Coupon Bight"</w:t>
-      </w:r>
-      <w:r>
-        <w:rPr>
-          <w:rStyle w:val="NormalTok"/>
-        </w:rPr>
-        <w:t xml:space="preserve">] </w:t>
-      </w:r>
-      <w:r>
-        <w:rPr>
-          <w:rStyle w:val="OtherTok"/>
-        </w:rPr>
-        <w:t xml:space="preserve">&lt;-</w:t>
-      </w:r>
-      <w:r>
-        <w:br/>
-      </w:r>
-      <w:r>
-        <w:rPr>
-          <w:rStyle w:val="NormalTok"/>
-        </w:rPr>
-        <w:t xml:space="preserve">   </w:t>
-      </w:r>
-      <w:r>
-        <w:rPr>
-          <w:rStyle w:val="StringTok"/>
-        </w:rPr>
-        <w:t xml:space="preserve">"Coupon Bight Aquatic Preserve"</w:t>
-      </w:r>
-      <w:r>
-        <w:br/>
-      </w:r>
-      <w:r>
-        <w:rPr>
-          <w:rStyle w:val="NormalTok"/>
-        </w:rPr>
-        <w:t xml:space="preserve">data</w:t>
-      </w:r>
-      <w:r>
-        <w:rPr>
-          <w:rStyle w:val="SpecialCharTok"/>
-        </w:rPr>
-        <w:t xml:space="preserve">$</w:t>
-      </w:r>
-      <w:r>
-        <w:rPr>
-          <w:rStyle w:val="NormalTok"/>
-        </w:rPr>
-        <w:t xml:space="preserve">ManagedAreaName[data</w:t>
-      </w:r>
-      <w:r>
-        <w:rPr>
-          <w:rStyle w:val="SpecialCharTok"/>
-        </w:rPr>
-        <w:t xml:space="preserve">$</w:t>
-      </w:r>
-      <w:r>
-        <w:rPr>
-          <w:rStyle w:val="NormalTok"/>
-        </w:rPr>
-        <w:t xml:space="preserve">ManagedAreaName</w:t>
-      </w:r>
-      <w:r>
-        <w:rPr>
-          <w:rStyle w:val="SpecialCharTok"/>
-        </w:rPr>
-        <w:t xml:space="preserve">==</w:t>
-      </w:r>
-      <w:r>
-        <w:rPr>
-          <w:rStyle w:val="StringTok"/>
-        </w:rPr>
-        <w:t xml:space="preserve">"Coral ECA"</w:t>
-      </w:r>
-      <w:r>
-        <w:rPr>
-          <w:rStyle w:val="NormalTok"/>
-        </w:rPr>
-        <w:t xml:space="preserve">] </w:t>
-      </w:r>
-      <w:r>
-        <w:rPr>
-          <w:rStyle w:val="OtherTok"/>
-        </w:rPr>
-        <w:t xml:space="preserve">&lt;-</w:t>
-      </w:r>
-      <w:r>
-        <w:br/>
-      </w:r>
-      <w:r>
-        <w:rPr>
-          <w:rStyle w:val="NormalTok"/>
-        </w:rPr>
-        <w:t xml:space="preserve">   </w:t>
-      </w:r>
-      <w:r>
-        <w:rPr>
-          <w:rStyle w:val="StringTok"/>
-        </w:rPr>
-        <w:t xml:space="preserve">"Southeast Florida Coral Reef Ecosystem Conservation Area"</w:t>
-      </w:r>
-      <w:r>
-        <w:br/>
-      </w:r>
-      <w:r>
-        <w:br/>
-      </w:r>
-      <w:r>
-        <w:rPr>
-          <w:rStyle w:val="CommentTok"/>
-        </w:rPr>
-        <w:t xml:space="preserve"># Remove timestamp and makes sure SampleDate is being stored as a Date object</w:t>
-      </w:r>
-      <w:r>
-        <w:br/>
-      </w:r>
-      <w:r>
-        <w:rPr>
-          <w:rStyle w:val="NormalTok"/>
-        </w:rPr>
-        <w:t xml:space="preserve">data</w:t>
-      </w:r>
-      <w:r>
-        <w:rPr>
-          <w:rStyle w:val="SpecialCharTok"/>
-        </w:rPr>
-        <w:t xml:space="preserve">$</w:t>
-      </w:r>
-      <w:r>
-        <w:rPr>
-          <w:rStyle w:val="NormalTok"/>
-        </w:rPr>
-        <w:t xml:space="preserve">SampleDate </w:t>
-      </w:r>
-      <w:r>
-        <w:rPr>
-          <w:rStyle w:val="OtherTok"/>
-        </w:rPr>
-        <w:t xml:space="preserve">&lt;-</w:t>
-      </w:r>
-      <w:r>
-        <w:rPr>
-          <w:rStyle w:val="NormalTok"/>
-        </w:rPr>
-        <w:t xml:space="preserve"> </w:t>
-      </w:r>
-      <w:r>
-        <w:rPr>
-          <w:rStyle w:val="FunctionTok"/>
-        </w:rPr>
-        <w:t xml:space="preserve">sub</w:t>
-      </w:r>
-      <w:r>
-        <w:rPr>
-          <w:rStyle w:val="NormalTok"/>
-        </w:rPr>
-        <w:t xml:space="preserve">(</w:t>
-      </w:r>
-      <w:r>
-        <w:rPr>
-          <w:rStyle w:val="StringTok"/>
-        </w:rPr>
-        <w:t xml:space="preserve">" 12:00AM"</w:t>
-      </w:r>
-      <w:r>
-        <w:rPr>
-          <w:rStyle w:val="NormalTok"/>
-        </w:rPr>
-        <w:t xml:space="preserve">, </w:t>
-      </w:r>
-      <w:r>
-        <w:rPr>
-          <w:rStyle w:val="StringTok"/>
-        </w:rPr>
-        <w:t xml:space="preserve">""</w:t>
-      </w:r>
-      <w:r>
-        <w:rPr>
-          <w:rStyle w:val="NormalTok"/>
-        </w:rPr>
-        <w:t xml:space="preserve">, data</w:t>
-      </w:r>
-      <w:r>
-        <w:rPr>
-          <w:rStyle w:val="SpecialCharTok"/>
-        </w:rPr>
-        <w:t xml:space="preserve">$</w:t>
-      </w:r>
-      <w:r>
-        <w:rPr>
-          <w:rStyle w:val="NormalTok"/>
-        </w:rPr>
-        <w:t xml:space="preserve">SampleDate)</w:t>
-      </w:r>
-      <w:r>
-        <w:br/>
-      </w:r>
-      <w:r>
-        <w:rPr>
-          <w:rStyle w:val="NormalTok"/>
-        </w:rPr>
-        <w:t xml:space="preserve">data</w:t>
-      </w:r>
-      <w:r>
-        <w:rPr>
-          <w:rStyle w:val="SpecialCharTok"/>
-        </w:rPr>
-        <w:t xml:space="preserve">$</w:t>
-      </w:r>
-      <w:r>
-        <w:rPr>
-          <w:rStyle w:val="NormalTok"/>
-        </w:rPr>
-        <w:t xml:space="preserve">SampleDate </w:t>
-      </w:r>
-      <w:r>
-        <w:rPr>
-          <w:rStyle w:val="OtherTok"/>
-        </w:rPr>
-        <w:t xml:space="preserve">&lt;-</w:t>
-      </w:r>
-      <w:r>
-        <w:rPr>
-          <w:rStyle w:val="NormalTok"/>
-        </w:rPr>
-        <w:t xml:space="preserve"> </w:t>
-      </w:r>
-      <w:r>
-        <w:rPr>
-          <w:rStyle w:val="FunctionTok"/>
-        </w:rPr>
-        <w:t xml:space="preserve">as.Date</w:t>
-      </w:r>
-      <w:r>
-        <w:rPr>
-          <w:rStyle w:val="NormalTok"/>
-        </w:rPr>
-        <w:t xml:space="preserve">(data</w:t>
-      </w:r>
-      <w:r>
-        <w:rPr>
-          <w:rStyle w:val="SpecialCharTok"/>
-        </w:rPr>
-        <w:t xml:space="preserve">$</w:t>
-      </w:r>
-      <w:r>
-        <w:rPr>
-          <w:rStyle w:val="NormalTok"/>
-        </w:rPr>
-        <w:t xml:space="preserve">SampleDate, </w:t>
-      </w:r>
-      <w:r>
-        <w:rPr>
-          <w:rStyle w:val="AttributeTok"/>
-        </w:rPr>
-        <w:t xml:space="preserve">format=</w:t>
-      </w:r>
-      <w:r>
-        <w:rPr>
-          <w:rStyle w:val="StringTok"/>
-        </w:rPr>
-        <w:t xml:space="preserve">"%b %d %Y"</w:t>
-      </w:r>
-      <w:r>
-        <w:rPr>
-          <w:rStyle w:val="NormalTok"/>
-        </w:rPr>
-        <w:t xml:space="preserve">)</w:t>
-      </w:r>
-      <w:r>
-        <w:br/>
-      </w:r>
-      <w:r>
-        <w:br/>
-      </w:r>
-      <w:r>
-        <w:rPr>
-          <w:rStyle w:val="CommentTok"/>
-        </w:rPr>
-        <w:t xml:space="preserve"># Create Species Richness values for groups of unique combinations of</w:t>
-      </w:r>
-      <w:r>
-        <w:br/>
-      </w:r>
-      <w:r>
-        <w:rPr>
-          <w:rStyle w:val="CommentTok"/>
-        </w:rPr>
-        <w:t xml:space="preserve"># ManagedAreaName, ProgramID, ProgramName, ProgramLocationID, and SampleDate.</w:t>
-      </w:r>
-      <w:r>
-        <w:br/>
-      </w:r>
-      <w:r>
-        <w:rPr>
-          <w:rStyle w:val="NormalTok"/>
-        </w:rPr>
-        <w:t xml:space="preserve">data </w:t>
-      </w:r>
-      <w:r>
-        <w:rPr>
-          <w:rStyle w:val="OtherTok"/>
-        </w:rPr>
-        <w:t xml:space="preserve">&lt;-</w:t>
-      </w:r>
-      <w:r>
-        <w:rPr>
-          <w:rStyle w:val="NormalTok"/>
-        </w:rPr>
-        <w:t xml:space="preserve"> data </w:t>
       </w:r>
       <w:r>
         <w:rPr>
@@ -8215,7 +7309,7 @@
       </w:r>
     </w:p>
     <w:bookmarkEnd w:id="29"/>
-    <w:bookmarkStart w:id="40" w:name="appendix-i-managed-area-species-richness"/>
+    <w:bookmarkStart w:id="100" w:name="appendix-i-managed-area-species-richness"/>
     <w:p>
       <w:pPr>
         <w:pStyle w:val="Heading1"/>
@@ -11451,7 +10545,7 @@
         <w:rPr>
           <w:rStyle w:val="StringTok"/>
         </w:rPr>
-        <w:t xml:space="preserve">"Coral Species Richness"</w:t>
+        <w:t xml:space="preserve">"Grazers and Reef-Dependent Species Richness"</w:t>
       </w:r>
       <w:r>
         <w:rPr>
@@ -13233,9 +12327,11 @@
           </wp:inline>
         </w:drawing>
       </w:r>
-      <w:r>
-        <w:t xml:space="preserve"> </w:t>
-      </w:r>
+    </w:p>
+    <w:p>
+      <w:pPr>
+        <w:pStyle w:val="BodyText"/>
+      </w:pPr>
       <w:r>
         <w:drawing>
           <wp:inline>
@@ -13279,7 +12375,945 @@
         </w:drawing>
       </w:r>
     </w:p>
-    <w:bookmarkEnd w:id="40"/>
+    <w:p>
+      <w:pPr>
+        <w:pStyle w:val="BodyText"/>
+      </w:pPr>
+      <w:r>
+        <w:drawing>
+          <wp:inline>
+            <wp:extent cx="5334000" cy="4000500"/>
+            <wp:effectExtent b="0" l="0" r="0" t="0"/>
+            <wp:docPr descr="" title="" id="41" name="Picture"/>
+            <a:graphic>
+              <a:graphicData uri="http://schemas.openxmlformats.org/drawingml/2006/picture">
+                <pic:pic>
+                  <pic:nvPicPr>
+                    <pic:cNvPr descr="C:\Users\jepanzik\Box\R%20Projects\SEACAR_Trend_Analyses\Coral\output\SpeciesRichness\SEACAR_Coral_SpeciesRichness_files/figure-latex/SpeciesRichPlot-4.png" id="42" name="Picture"/>
+                    <pic:cNvPicPr>
+                      <a:picLocks noChangeArrowheads="1" noChangeAspect="1"/>
+                    </pic:cNvPicPr>
+                  </pic:nvPicPr>
+                  <pic:blipFill>
+                    <a:blip r:embed="rId40"/>
+                    <a:stretch>
+                      <a:fillRect/>
+                    </a:stretch>
+                  </pic:blipFill>
+                  <pic:spPr bwMode="auto">
+                    <a:xfrm>
+                      <a:off x="0" y="0"/>
+                      <a:ext cx="5334000" cy="4000500"/>
+                    </a:xfrm>
+                    <a:prstGeom prst="rect">
+                      <a:avLst/>
+                    </a:prstGeom>
+                    <a:noFill/>
+                    <a:ln w="9525">
+                      <a:noFill/>
+                      <a:headEnd/>
+                      <a:tailEnd/>
+                    </a:ln>
+                  </pic:spPr>
+                </pic:pic>
+              </a:graphicData>
+            </a:graphic>
+          </wp:inline>
+        </w:drawing>
+      </w:r>
+    </w:p>
+    <w:p>
+      <w:pPr>
+        <w:pStyle w:val="BodyText"/>
+      </w:pPr>
+      <w:r>
+        <w:drawing>
+          <wp:inline>
+            <wp:extent cx="5334000" cy="4000500"/>
+            <wp:effectExtent b="0" l="0" r="0" t="0"/>
+            <wp:docPr descr="" title="" id="44" name="Picture"/>
+            <a:graphic>
+              <a:graphicData uri="http://schemas.openxmlformats.org/drawingml/2006/picture">
+                <pic:pic>
+                  <pic:nvPicPr>
+                    <pic:cNvPr descr="C:\Users\jepanzik\Box\R%20Projects\SEACAR_Trend_Analyses\Coral\output\SpeciesRichness\SEACAR_Coral_SpeciesRichness_files/figure-latex/SpeciesRichPlot-5.png" id="45" name="Picture"/>
+                    <pic:cNvPicPr>
+                      <a:picLocks noChangeArrowheads="1" noChangeAspect="1"/>
+                    </pic:cNvPicPr>
+                  </pic:nvPicPr>
+                  <pic:blipFill>
+                    <a:blip r:embed="rId43"/>
+                    <a:stretch>
+                      <a:fillRect/>
+                    </a:stretch>
+                  </pic:blipFill>
+                  <pic:spPr bwMode="auto">
+                    <a:xfrm>
+                      <a:off x="0" y="0"/>
+                      <a:ext cx="5334000" cy="4000500"/>
+                    </a:xfrm>
+                    <a:prstGeom prst="rect">
+                      <a:avLst/>
+                    </a:prstGeom>
+                    <a:noFill/>
+                    <a:ln w="9525">
+                      <a:noFill/>
+                      <a:headEnd/>
+                      <a:tailEnd/>
+                    </a:ln>
+                  </pic:spPr>
+                </pic:pic>
+              </a:graphicData>
+            </a:graphic>
+          </wp:inline>
+        </w:drawing>
+      </w:r>
+    </w:p>
+    <w:p>
+      <w:pPr>
+        <w:pStyle w:val="BodyText"/>
+      </w:pPr>
+      <w:r>
+        <w:drawing>
+          <wp:inline>
+            <wp:extent cx="5334000" cy="4000500"/>
+            <wp:effectExtent b="0" l="0" r="0" t="0"/>
+            <wp:docPr descr="" title="" id="47" name="Picture"/>
+            <a:graphic>
+              <a:graphicData uri="http://schemas.openxmlformats.org/drawingml/2006/picture">
+                <pic:pic>
+                  <pic:nvPicPr>
+                    <pic:cNvPr descr="C:\Users\jepanzik\Box\R%20Projects\SEACAR_Trend_Analyses\Coral\output\SpeciesRichness\SEACAR_Coral_SpeciesRichness_files/figure-latex/SpeciesRichPlot-6.png" id="48" name="Picture"/>
+                    <pic:cNvPicPr>
+                      <a:picLocks noChangeArrowheads="1" noChangeAspect="1"/>
+                    </pic:cNvPicPr>
+                  </pic:nvPicPr>
+                  <pic:blipFill>
+                    <a:blip r:embed="rId46"/>
+                    <a:stretch>
+                      <a:fillRect/>
+                    </a:stretch>
+                  </pic:blipFill>
+                  <pic:spPr bwMode="auto">
+                    <a:xfrm>
+                      <a:off x="0" y="0"/>
+                      <a:ext cx="5334000" cy="4000500"/>
+                    </a:xfrm>
+                    <a:prstGeom prst="rect">
+                      <a:avLst/>
+                    </a:prstGeom>
+                    <a:noFill/>
+                    <a:ln w="9525">
+                      <a:noFill/>
+                      <a:headEnd/>
+                      <a:tailEnd/>
+                    </a:ln>
+                  </pic:spPr>
+                </pic:pic>
+              </a:graphicData>
+            </a:graphic>
+          </wp:inline>
+        </w:drawing>
+      </w:r>
+    </w:p>
+    <w:p>
+      <w:pPr>
+        <w:pStyle w:val="BodyText"/>
+      </w:pPr>
+      <w:r>
+        <w:drawing>
+          <wp:inline>
+            <wp:extent cx="5334000" cy="4000500"/>
+            <wp:effectExtent b="0" l="0" r="0" t="0"/>
+            <wp:docPr descr="" title="" id="50" name="Picture"/>
+            <a:graphic>
+              <a:graphicData uri="http://schemas.openxmlformats.org/drawingml/2006/picture">
+                <pic:pic>
+                  <pic:nvPicPr>
+                    <pic:cNvPr descr="C:\Users\jepanzik\Box\R%20Projects\SEACAR_Trend_Analyses\Coral\output\SpeciesRichness\SEACAR_Coral_SpeciesRichness_files/figure-latex/SpeciesRichPlot-7.png" id="51" name="Picture"/>
+                    <pic:cNvPicPr>
+                      <a:picLocks noChangeArrowheads="1" noChangeAspect="1"/>
+                    </pic:cNvPicPr>
+                  </pic:nvPicPr>
+                  <pic:blipFill>
+                    <a:blip r:embed="rId49"/>
+                    <a:stretch>
+                      <a:fillRect/>
+                    </a:stretch>
+                  </pic:blipFill>
+                  <pic:spPr bwMode="auto">
+                    <a:xfrm>
+                      <a:off x="0" y="0"/>
+                      <a:ext cx="5334000" cy="4000500"/>
+                    </a:xfrm>
+                    <a:prstGeom prst="rect">
+                      <a:avLst/>
+                    </a:prstGeom>
+                    <a:noFill/>
+                    <a:ln w="9525">
+                      <a:noFill/>
+                      <a:headEnd/>
+                      <a:tailEnd/>
+                    </a:ln>
+                  </pic:spPr>
+                </pic:pic>
+              </a:graphicData>
+            </a:graphic>
+          </wp:inline>
+        </w:drawing>
+      </w:r>
+    </w:p>
+    <w:p>
+      <w:pPr>
+        <w:pStyle w:val="BodyText"/>
+      </w:pPr>
+      <w:r>
+        <w:drawing>
+          <wp:inline>
+            <wp:extent cx="5334000" cy="4000500"/>
+            <wp:effectExtent b="0" l="0" r="0" t="0"/>
+            <wp:docPr descr="" title="" id="53" name="Picture"/>
+            <a:graphic>
+              <a:graphicData uri="http://schemas.openxmlformats.org/drawingml/2006/picture">
+                <pic:pic>
+                  <pic:nvPicPr>
+                    <pic:cNvPr descr="C:\Users\jepanzik\Box\R%20Projects\SEACAR_Trend_Analyses\Coral\output\SpeciesRichness\SEACAR_Coral_SpeciesRichness_files/figure-latex/SpeciesRichPlot-8.png" id="54" name="Picture"/>
+                    <pic:cNvPicPr>
+                      <a:picLocks noChangeArrowheads="1" noChangeAspect="1"/>
+                    </pic:cNvPicPr>
+                  </pic:nvPicPr>
+                  <pic:blipFill>
+                    <a:blip r:embed="rId52"/>
+                    <a:stretch>
+                      <a:fillRect/>
+                    </a:stretch>
+                  </pic:blipFill>
+                  <pic:spPr bwMode="auto">
+                    <a:xfrm>
+                      <a:off x="0" y="0"/>
+                      <a:ext cx="5334000" cy="4000500"/>
+                    </a:xfrm>
+                    <a:prstGeom prst="rect">
+                      <a:avLst/>
+                    </a:prstGeom>
+                    <a:noFill/>
+                    <a:ln w="9525">
+                      <a:noFill/>
+                      <a:headEnd/>
+                      <a:tailEnd/>
+                    </a:ln>
+                  </pic:spPr>
+                </pic:pic>
+              </a:graphicData>
+            </a:graphic>
+          </wp:inline>
+        </w:drawing>
+      </w:r>
+    </w:p>
+    <w:p>
+      <w:pPr>
+        <w:pStyle w:val="BodyText"/>
+      </w:pPr>
+      <w:r>
+        <w:drawing>
+          <wp:inline>
+            <wp:extent cx="5334000" cy="4000500"/>
+            <wp:effectExtent b="0" l="0" r="0" t="0"/>
+            <wp:docPr descr="" title="" id="56" name="Picture"/>
+            <a:graphic>
+              <a:graphicData uri="http://schemas.openxmlformats.org/drawingml/2006/picture">
+                <pic:pic>
+                  <pic:nvPicPr>
+                    <pic:cNvPr descr="C:\Users\jepanzik\Box\R%20Projects\SEACAR_Trend_Analyses\Coral\output\SpeciesRichness\SEACAR_Coral_SpeciesRichness_files/figure-latex/SpeciesRichPlot-9.png" id="57" name="Picture"/>
+                    <pic:cNvPicPr>
+                      <a:picLocks noChangeArrowheads="1" noChangeAspect="1"/>
+                    </pic:cNvPicPr>
+                  </pic:nvPicPr>
+                  <pic:blipFill>
+                    <a:blip r:embed="rId55"/>
+                    <a:stretch>
+                      <a:fillRect/>
+                    </a:stretch>
+                  </pic:blipFill>
+                  <pic:spPr bwMode="auto">
+                    <a:xfrm>
+                      <a:off x="0" y="0"/>
+                      <a:ext cx="5334000" cy="4000500"/>
+                    </a:xfrm>
+                    <a:prstGeom prst="rect">
+                      <a:avLst/>
+                    </a:prstGeom>
+                    <a:noFill/>
+                    <a:ln w="9525">
+                      <a:noFill/>
+                      <a:headEnd/>
+                      <a:tailEnd/>
+                    </a:ln>
+                  </pic:spPr>
+                </pic:pic>
+              </a:graphicData>
+            </a:graphic>
+          </wp:inline>
+        </w:drawing>
+      </w:r>
+    </w:p>
+    <w:p>
+      <w:pPr>
+        <w:pStyle w:val="BodyText"/>
+      </w:pPr>
+      <w:r>
+        <w:drawing>
+          <wp:inline>
+            <wp:extent cx="5334000" cy="4000500"/>
+            <wp:effectExtent b="0" l="0" r="0" t="0"/>
+            <wp:docPr descr="" title="" id="59" name="Picture"/>
+            <a:graphic>
+              <a:graphicData uri="http://schemas.openxmlformats.org/drawingml/2006/picture">
+                <pic:pic>
+                  <pic:nvPicPr>
+                    <pic:cNvPr descr="C:\Users\jepanzik\Box\R%20Projects\SEACAR_Trend_Analyses\Coral\output\SpeciesRichness\SEACAR_Coral_SpeciesRichness_files/figure-latex/SpeciesRichPlot-10.png" id="60" name="Picture"/>
+                    <pic:cNvPicPr>
+                      <a:picLocks noChangeArrowheads="1" noChangeAspect="1"/>
+                    </pic:cNvPicPr>
+                  </pic:nvPicPr>
+                  <pic:blipFill>
+                    <a:blip r:embed="rId58"/>
+                    <a:stretch>
+                      <a:fillRect/>
+                    </a:stretch>
+                  </pic:blipFill>
+                  <pic:spPr bwMode="auto">
+                    <a:xfrm>
+                      <a:off x="0" y="0"/>
+                      <a:ext cx="5334000" cy="4000500"/>
+                    </a:xfrm>
+                    <a:prstGeom prst="rect">
+                      <a:avLst/>
+                    </a:prstGeom>
+                    <a:noFill/>
+                    <a:ln w="9525">
+                      <a:noFill/>
+                      <a:headEnd/>
+                      <a:tailEnd/>
+                    </a:ln>
+                  </pic:spPr>
+                </pic:pic>
+              </a:graphicData>
+            </a:graphic>
+          </wp:inline>
+        </w:drawing>
+      </w:r>
+    </w:p>
+    <w:p>
+      <w:pPr>
+        <w:pStyle w:val="BodyText"/>
+      </w:pPr>
+      <w:r>
+        <w:drawing>
+          <wp:inline>
+            <wp:extent cx="5334000" cy="4000500"/>
+            <wp:effectExtent b="0" l="0" r="0" t="0"/>
+            <wp:docPr descr="" title="" id="62" name="Picture"/>
+            <a:graphic>
+              <a:graphicData uri="http://schemas.openxmlformats.org/drawingml/2006/picture">
+                <pic:pic>
+                  <pic:nvPicPr>
+                    <pic:cNvPr descr="C:\Users\jepanzik\Box\R%20Projects\SEACAR_Trend_Analyses\Coral\output\SpeciesRichness\SEACAR_Coral_SpeciesRichness_files/figure-latex/SpeciesRichPlot-11.png" id="63" name="Picture"/>
+                    <pic:cNvPicPr>
+                      <a:picLocks noChangeArrowheads="1" noChangeAspect="1"/>
+                    </pic:cNvPicPr>
+                  </pic:nvPicPr>
+                  <pic:blipFill>
+                    <a:blip r:embed="rId61"/>
+                    <a:stretch>
+                      <a:fillRect/>
+                    </a:stretch>
+                  </pic:blipFill>
+                  <pic:spPr bwMode="auto">
+                    <a:xfrm>
+                      <a:off x="0" y="0"/>
+                      <a:ext cx="5334000" cy="4000500"/>
+                    </a:xfrm>
+                    <a:prstGeom prst="rect">
+                      <a:avLst/>
+                    </a:prstGeom>
+                    <a:noFill/>
+                    <a:ln w="9525">
+                      <a:noFill/>
+                      <a:headEnd/>
+                      <a:tailEnd/>
+                    </a:ln>
+                  </pic:spPr>
+                </pic:pic>
+              </a:graphicData>
+            </a:graphic>
+          </wp:inline>
+        </w:drawing>
+      </w:r>
+    </w:p>
+    <w:p>
+      <w:pPr>
+        <w:pStyle w:val="BodyText"/>
+      </w:pPr>
+      <w:r>
+        <w:drawing>
+          <wp:inline>
+            <wp:extent cx="5334000" cy="4000500"/>
+            <wp:effectExtent b="0" l="0" r="0" t="0"/>
+            <wp:docPr descr="" title="" id="65" name="Picture"/>
+            <a:graphic>
+              <a:graphicData uri="http://schemas.openxmlformats.org/drawingml/2006/picture">
+                <pic:pic>
+                  <pic:nvPicPr>
+                    <pic:cNvPr descr="C:\Users\jepanzik\Box\R%20Projects\SEACAR_Trend_Analyses\Coral\output\SpeciesRichness\SEACAR_Coral_SpeciesRichness_files/figure-latex/SpeciesRichPlot-12.png" id="66" name="Picture"/>
+                    <pic:cNvPicPr>
+                      <a:picLocks noChangeArrowheads="1" noChangeAspect="1"/>
+                    </pic:cNvPicPr>
+                  </pic:nvPicPr>
+                  <pic:blipFill>
+                    <a:blip r:embed="rId64"/>
+                    <a:stretch>
+                      <a:fillRect/>
+                    </a:stretch>
+                  </pic:blipFill>
+                  <pic:spPr bwMode="auto">
+                    <a:xfrm>
+                      <a:off x="0" y="0"/>
+                      <a:ext cx="5334000" cy="4000500"/>
+                    </a:xfrm>
+                    <a:prstGeom prst="rect">
+                      <a:avLst/>
+                    </a:prstGeom>
+                    <a:noFill/>
+                    <a:ln w="9525">
+                      <a:noFill/>
+                      <a:headEnd/>
+                      <a:tailEnd/>
+                    </a:ln>
+                  </pic:spPr>
+                </pic:pic>
+              </a:graphicData>
+            </a:graphic>
+          </wp:inline>
+        </w:drawing>
+      </w:r>
+    </w:p>
+    <w:p>
+      <w:pPr>
+        <w:pStyle w:val="BodyText"/>
+      </w:pPr>
+      <w:r>
+        <w:drawing>
+          <wp:inline>
+            <wp:extent cx="5334000" cy="4000500"/>
+            <wp:effectExtent b="0" l="0" r="0" t="0"/>
+            <wp:docPr descr="" title="" id="68" name="Picture"/>
+            <a:graphic>
+              <a:graphicData uri="http://schemas.openxmlformats.org/drawingml/2006/picture">
+                <pic:pic>
+                  <pic:nvPicPr>
+                    <pic:cNvPr descr="C:\Users\jepanzik\Box\R%20Projects\SEACAR_Trend_Analyses\Coral\output\SpeciesRichness\SEACAR_Coral_SpeciesRichness_files/figure-latex/SpeciesRichPlot-13.png" id="69" name="Picture"/>
+                    <pic:cNvPicPr>
+                      <a:picLocks noChangeArrowheads="1" noChangeAspect="1"/>
+                    </pic:cNvPicPr>
+                  </pic:nvPicPr>
+                  <pic:blipFill>
+                    <a:blip r:embed="rId67"/>
+                    <a:stretch>
+                      <a:fillRect/>
+                    </a:stretch>
+                  </pic:blipFill>
+                  <pic:spPr bwMode="auto">
+                    <a:xfrm>
+                      <a:off x="0" y="0"/>
+                      <a:ext cx="5334000" cy="4000500"/>
+                    </a:xfrm>
+                    <a:prstGeom prst="rect">
+                      <a:avLst/>
+                    </a:prstGeom>
+                    <a:noFill/>
+                    <a:ln w="9525">
+                      <a:noFill/>
+                      <a:headEnd/>
+                      <a:tailEnd/>
+                    </a:ln>
+                  </pic:spPr>
+                </pic:pic>
+              </a:graphicData>
+            </a:graphic>
+          </wp:inline>
+        </w:drawing>
+      </w:r>
+    </w:p>
+    <w:p>
+      <w:pPr>
+        <w:pStyle w:val="BodyText"/>
+      </w:pPr>
+      <w:r>
+        <w:drawing>
+          <wp:inline>
+            <wp:extent cx="5334000" cy="4000500"/>
+            <wp:effectExtent b="0" l="0" r="0" t="0"/>
+            <wp:docPr descr="" title="" id="71" name="Picture"/>
+            <a:graphic>
+              <a:graphicData uri="http://schemas.openxmlformats.org/drawingml/2006/picture">
+                <pic:pic>
+                  <pic:nvPicPr>
+                    <pic:cNvPr descr="C:\Users\jepanzik\Box\R%20Projects\SEACAR_Trend_Analyses\Coral\output\SpeciesRichness\SEACAR_Coral_SpeciesRichness_files/figure-latex/SpeciesRichPlot-14.png" id="72" name="Picture"/>
+                    <pic:cNvPicPr>
+                      <a:picLocks noChangeArrowheads="1" noChangeAspect="1"/>
+                    </pic:cNvPicPr>
+                  </pic:nvPicPr>
+                  <pic:blipFill>
+                    <a:blip r:embed="rId70"/>
+                    <a:stretch>
+                      <a:fillRect/>
+                    </a:stretch>
+                  </pic:blipFill>
+                  <pic:spPr bwMode="auto">
+                    <a:xfrm>
+                      <a:off x="0" y="0"/>
+                      <a:ext cx="5334000" cy="4000500"/>
+                    </a:xfrm>
+                    <a:prstGeom prst="rect">
+                      <a:avLst/>
+                    </a:prstGeom>
+                    <a:noFill/>
+                    <a:ln w="9525">
+                      <a:noFill/>
+                      <a:headEnd/>
+                      <a:tailEnd/>
+                    </a:ln>
+                  </pic:spPr>
+                </pic:pic>
+              </a:graphicData>
+            </a:graphic>
+          </wp:inline>
+        </w:drawing>
+      </w:r>
+    </w:p>
+    <w:p>
+      <w:pPr>
+        <w:pStyle w:val="BodyText"/>
+      </w:pPr>
+      <w:r>
+        <w:drawing>
+          <wp:inline>
+            <wp:extent cx="5334000" cy="4000500"/>
+            <wp:effectExtent b="0" l="0" r="0" t="0"/>
+            <wp:docPr descr="" title="" id="74" name="Picture"/>
+            <a:graphic>
+              <a:graphicData uri="http://schemas.openxmlformats.org/drawingml/2006/picture">
+                <pic:pic>
+                  <pic:nvPicPr>
+                    <pic:cNvPr descr="C:\Users\jepanzik\Box\R%20Projects\SEACAR_Trend_Analyses\Coral\output\SpeciesRichness\SEACAR_Coral_SpeciesRichness_files/figure-latex/SpeciesRichPlot-15.png" id="75" name="Picture"/>
+                    <pic:cNvPicPr>
+                      <a:picLocks noChangeArrowheads="1" noChangeAspect="1"/>
+                    </pic:cNvPicPr>
+                  </pic:nvPicPr>
+                  <pic:blipFill>
+                    <a:blip r:embed="rId73"/>
+                    <a:stretch>
+                      <a:fillRect/>
+                    </a:stretch>
+                  </pic:blipFill>
+                  <pic:spPr bwMode="auto">
+                    <a:xfrm>
+                      <a:off x="0" y="0"/>
+                      <a:ext cx="5334000" cy="4000500"/>
+                    </a:xfrm>
+                    <a:prstGeom prst="rect">
+                      <a:avLst/>
+                    </a:prstGeom>
+                    <a:noFill/>
+                    <a:ln w="9525">
+                      <a:noFill/>
+                      <a:headEnd/>
+                      <a:tailEnd/>
+                    </a:ln>
+                  </pic:spPr>
+                </pic:pic>
+              </a:graphicData>
+            </a:graphic>
+          </wp:inline>
+        </w:drawing>
+      </w:r>
+    </w:p>
+    <w:p>
+      <w:pPr>
+        <w:pStyle w:val="BodyText"/>
+      </w:pPr>
+      <w:r>
+        <w:drawing>
+          <wp:inline>
+            <wp:extent cx="5334000" cy="4000500"/>
+            <wp:effectExtent b="0" l="0" r="0" t="0"/>
+            <wp:docPr descr="" title="" id="77" name="Picture"/>
+            <a:graphic>
+              <a:graphicData uri="http://schemas.openxmlformats.org/drawingml/2006/picture">
+                <pic:pic>
+                  <pic:nvPicPr>
+                    <pic:cNvPr descr="C:\Users\jepanzik\Box\R%20Projects\SEACAR_Trend_Analyses\Coral\output\SpeciesRichness\SEACAR_Coral_SpeciesRichness_files/figure-latex/SpeciesRichPlot-16.png" id="78" name="Picture"/>
+                    <pic:cNvPicPr>
+                      <a:picLocks noChangeArrowheads="1" noChangeAspect="1"/>
+                    </pic:cNvPicPr>
+                  </pic:nvPicPr>
+                  <pic:blipFill>
+                    <a:blip r:embed="rId76"/>
+                    <a:stretch>
+                      <a:fillRect/>
+                    </a:stretch>
+                  </pic:blipFill>
+                  <pic:spPr bwMode="auto">
+                    <a:xfrm>
+                      <a:off x="0" y="0"/>
+                      <a:ext cx="5334000" cy="4000500"/>
+                    </a:xfrm>
+                    <a:prstGeom prst="rect">
+                      <a:avLst/>
+                    </a:prstGeom>
+                    <a:noFill/>
+                    <a:ln w="9525">
+                      <a:noFill/>
+                      <a:headEnd/>
+                      <a:tailEnd/>
+                    </a:ln>
+                  </pic:spPr>
+                </pic:pic>
+              </a:graphicData>
+            </a:graphic>
+          </wp:inline>
+        </w:drawing>
+      </w:r>
+    </w:p>
+    <w:p>
+      <w:pPr>
+        <w:pStyle w:val="BodyText"/>
+      </w:pPr>
+      <w:r>
+        <w:drawing>
+          <wp:inline>
+            <wp:extent cx="5334000" cy="4000500"/>
+            <wp:effectExtent b="0" l="0" r="0" t="0"/>
+            <wp:docPr descr="" title="" id="80" name="Picture"/>
+            <a:graphic>
+              <a:graphicData uri="http://schemas.openxmlformats.org/drawingml/2006/picture">
+                <pic:pic>
+                  <pic:nvPicPr>
+                    <pic:cNvPr descr="C:\Users\jepanzik\Box\R%20Projects\SEACAR_Trend_Analyses\Coral\output\SpeciesRichness\SEACAR_Coral_SpeciesRichness_files/figure-latex/SpeciesRichPlot-17.png" id="81" name="Picture"/>
+                    <pic:cNvPicPr>
+                      <a:picLocks noChangeArrowheads="1" noChangeAspect="1"/>
+                    </pic:cNvPicPr>
+                  </pic:nvPicPr>
+                  <pic:blipFill>
+                    <a:blip r:embed="rId79"/>
+                    <a:stretch>
+                      <a:fillRect/>
+                    </a:stretch>
+                  </pic:blipFill>
+                  <pic:spPr bwMode="auto">
+                    <a:xfrm>
+                      <a:off x="0" y="0"/>
+                      <a:ext cx="5334000" cy="4000500"/>
+                    </a:xfrm>
+                    <a:prstGeom prst="rect">
+                      <a:avLst/>
+                    </a:prstGeom>
+                    <a:noFill/>
+                    <a:ln w="9525">
+                      <a:noFill/>
+                      <a:headEnd/>
+                      <a:tailEnd/>
+                    </a:ln>
+                  </pic:spPr>
+                </pic:pic>
+              </a:graphicData>
+            </a:graphic>
+          </wp:inline>
+        </w:drawing>
+      </w:r>
+    </w:p>
+    <w:p>
+      <w:pPr>
+        <w:pStyle w:val="BodyText"/>
+      </w:pPr>
+      <w:r>
+        <w:drawing>
+          <wp:inline>
+            <wp:extent cx="5334000" cy="4000500"/>
+            <wp:effectExtent b="0" l="0" r="0" t="0"/>
+            <wp:docPr descr="" title="" id="83" name="Picture"/>
+            <a:graphic>
+              <a:graphicData uri="http://schemas.openxmlformats.org/drawingml/2006/picture">
+                <pic:pic>
+                  <pic:nvPicPr>
+                    <pic:cNvPr descr="C:\Users\jepanzik\Box\R%20Projects\SEACAR_Trend_Analyses\Coral\output\SpeciesRichness\SEACAR_Coral_SpeciesRichness_files/figure-latex/SpeciesRichPlot-18.png" id="84" name="Picture"/>
+                    <pic:cNvPicPr>
+                      <a:picLocks noChangeArrowheads="1" noChangeAspect="1"/>
+                    </pic:cNvPicPr>
+                  </pic:nvPicPr>
+                  <pic:blipFill>
+                    <a:blip r:embed="rId82"/>
+                    <a:stretch>
+                      <a:fillRect/>
+                    </a:stretch>
+                  </pic:blipFill>
+                  <pic:spPr bwMode="auto">
+                    <a:xfrm>
+                      <a:off x="0" y="0"/>
+                      <a:ext cx="5334000" cy="4000500"/>
+                    </a:xfrm>
+                    <a:prstGeom prst="rect">
+                      <a:avLst/>
+                    </a:prstGeom>
+                    <a:noFill/>
+                    <a:ln w="9525">
+                      <a:noFill/>
+                      <a:headEnd/>
+                      <a:tailEnd/>
+                    </a:ln>
+                  </pic:spPr>
+                </pic:pic>
+              </a:graphicData>
+            </a:graphic>
+          </wp:inline>
+        </w:drawing>
+      </w:r>
+    </w:p>
+    <w:p>
+      <w:pPr>
+        <w:pStyle w:val="BodyText"/>
+      </w:pPr>
+      <w:r>
+        <w:drawing>
+          <wp:inline>
+            <wp:extent cx="5334000" cy="4000500"/>
+            <wp:effectExtent b="0" l="0" r="0" t="0"/>
+            <wp:docPr descr="" title="" id="86" name="Picture"/>
+            <a:graphic>
+              <a:graphicData uri="http://schemas.openxmlformats.org/drawingml/2006/picture">
+                <pic:pic>
+                  <pic:nvPicPr>
+                    <pic:cNvPr descr="C:\Users\jepanzik\Box\R%20Projects\SEACAR_Trend_Analyses\Coral\output\SpeciesRichness\SEACAR_Coral_SpeciesRichness_files/figure-latex/SpeciesRichPlot-19.png" id="87" name="Picture"/>
+                    <pic:cNvPicPr>
+                      <a:picLocks noChangeArrowheads="1" noChangeAspect="1"/>
+                    </pic:cNvPicPr>
+                  </pic:nvPicPr>
+                  <pic:blipFill>
+                    <a:blip r:embed="rId85"/>
+                    <a:stretch>
+                      <a:fillRect/>
+                    </a:stretch>
+                  </pic:blipFill>
+                  <pic:spPr bwMode="auto">
+                    <a:xfrm>
+                      <a:off x="0" y="0"/>
+                      <a:ext cx="5334000" cy="4000500"/>
+                    </a:xfrm>
+                    <a:prstGeom prst="rect">
+                      <a:avLst/>
+                    </a:prstGeom>
+                    <a:noFill/>
+                    <a:ln w="9525">
+                      <a:noFill/>
+                      <a:headEnd/>
+                      <a:tailEnd/>
+                    </a:ln>
+                  </pic:spPr>
+                </pic:pic>
+              </a:graphicData>
+            </a:graphic>
+          </wp:inline>
+        </w:drawing>
+      </w:r>
+    </w:p>
+    <w:p>
+      <w:pPr>
+        <w:pStyle w:val="BodyText"/>
+      </w:pPr>
+      <w:r>
+        <w:drawing>
+          <wp:inline>
+            <wp:extent cx="5334000" cy="4000500"/>
+            <wp:effectExtent b="0" l="0" r="0" t="0"/>
+            <wp:docPr descr="" title="" id="89" name="Picture"/>
+            <a:graphic>
+              <a:graphicData uri="http://schemas.openxmlformats.org/drawingml/2006/picture">
+                <pic:pic>
+                  <pic:nvPicPr>
+                    <pic:cNvPr descr="C:\Users\jepanzik\Box\R%20Projects\SEACAR_Trend_Analyses\Coral\output\SpeciesRichness\SEACAR_Coral_SpeciesRichness_files/figure-latex/SpeciesRichPlot-20.png" id="90" name="Picture"/>
+                    <pic:cNvPicPr>
+                      <a:picLocks noChangeArrowheads="1" noChangeAspect="1"/>
+                    </pic:cNvPicPr>
+                  </pic:nvPicPr>
+                  <pic:blipFill>
+                    <a:blip r:embed="rId88"/>
+                    <a:stretch>
+                      <a:fillRect/>
+                    </a:stretch>
+                  </pic:blipFill>
+                  <pic:spPr bwMode="auto">
+                    <a:xfrm>
+                      <a:off x="0" y="0"/>
+                      <a:ext cx="5334000" cy="4000500"/>
+                    </a:xfrm>
+                    <a:prstGeom prst="rect">
+                      <a:avLst/>
+                    </a:prstGeom>
+                    <a:noFill/>
+                    <a:ln w="9525">
+                      <a:noFill/>
+                      <a:headEnd/>
+                      <a:tailEnd/>
+                    </a:ln>
+                  </pic:spPr>
+                </pic:pic>
+              </a:graphicData>
+            </a:graphic>
+          </wp:inline>
+        </w:drawing>
+      </w:r>
+    </w:p>
+    <w:p>
+      <w:pPr>
+        <w:pStyle w:val="BodyText"/>
+      </w:pPr>
+      <w:r>
+        <w:drawing>
+          <wp:inline>
+            <wp:extent cx="5334000" cy="4000500"/>
+            <wp:effectExtent b="0" l="0" r="0" t="0"/>
+            <wp:docPr descr="" title="" id="92" name="Picture"/>
+            <a:graphic>
+              <a:graphicData uri="http://schemas.openxmlformats.org/drawingml/2006/picture">
+                <pic:pic>
+                  <pic:nvPicPr>
+                    <pic:cNvPr descr="C:\Users\jepanzik\Box\R%20Projects\SEACAR_Trend_Analyses\Coral\output\SpeciesRichness\SEACAR_Coral_SpeciesRichness_files/figure-latex/SpeciesRichPlot-21.png" id="93" name="Picture"/>
+                    <pic:cNvPicPr>
+                      <a:picLocks noChangeArrowheads="1" noChangeAspect="1"/>
+                    </pic:cNvPicPr>
+                  </pic:nvPicPr>
+                  <pic:blipFill>
+                    <a:blip r:embed="rId91"/>
+                    <a:stretch>
+                      <a:fillRect/>
+                    </a:stretch>
+                  </pic:blipFill>
+                  <pic:spPr bwMode="auto">
+                    <a:xfrm>
+                      <a:off x="0" y="0"/>
+                      <a:ext cx="5334000" cy="4000500"/>
+                    </a:xfrm>
+                    <a:prstGeom prst="rect">
+                      <a:avLst/>
+                    </a:prstGeom>
+                    <a:noFill/>
+                    <a:ln w="9525">
+                      <a:noFill/>
+                      <a:headEnd/>
+                      <a:tailEnd/>
+                    </a:ln>
+                  </pic:spPr>
+                </pic:pic>
+              </a:graphicData>
+            </a:graphic>
+          </wp:inline>
+        </w:drawing>
+      </w:r>
+    </w:p>
+    <w:p>
+      <w:pPr>
+        <w:pStyle w:val="BodyText"/>
+      </w:pPr>
+      <w:r>
+        <w:drawing>
+          <wp:inline>
+            <wp:extent cx="5334000" cy="4000500"/>
+            <wp:effectExtent b="0" l="0" r="0" t="0"/>
+            <wp:docPr descr="" title="" id="95" name="Picture"/>
+            <a:graphic>
+              <a:graphicData uri="http://schemas.openxmlformats.org/drawingml/2006/picture">
+                <pic:pic>
+                  <pic:nvPicPr>
+                    <pic:cNvPr descr="C:\Users\jepanzik\Box\R%20Projects\SEACAR_Trend_Analyses\Coral\output\SpeciesRichness\SEACAR_Coral_SpeciesRichness_files/figure-latex/SpeciesRichPlot-22.png" id="96" name="Picture"/>
+                    <pic:cNvPicPr>
+                      <a:picLocks noChangeArrowheads="1" noChangeAspect="1"/>
+                    </pic:cNvPicPr>
+                  </pic:nvPicPr>
+                  <pic:blipFill>
+                    <a:blip r:embed="rId94"/>
+                    <a:stretch>
+                      <a:fillRect/>
+                    </a:stretch>
+                  </pic:blipFill>
+                  <pic:spPr bwMode="auto">
+                    <a:xfrm>
+                      <a:off x="0" y="0"/>
+                      <a:ext cx="5334000" cy="4000500"/>
+                    </a:xfrm>
+                    <a:prstGeom prst="rect">
+                      <a:avLst/>
+                    </a:prstGeom>
+                    <a:noFill/>
+                    <a:ln w="9525">
+                      <a:noFill/>
+                      <a:headEnd/>
+                      <a:tailEnd/>
+                    </a:ln>
+                  </pic:spPr>
+                </pic:pic>
+              </a:graphicData>
+            </a:graphic>
+          </wp:inline>
+        </w:drawing>
+      </w:r>
+      <w:r>
+        <w:t xml:space="preserve"> </w:t>
+      </w:r>
+      <w:r>
+        <w:drawing>
+          <wp:inline>
+            <wp:extent cx="5334000" cy="4000500"/>
+            <wp:effectExtent b="0" l="0" r="0" t="0"/>
+            <wp:docPr descr="" title="" id="98" name="Picture"/>
+            <a:graphic>
+              <a:graphicData uri="http://schemas.openxmlformats.org/drawingml/2006/picture">
+                <pic:pic>
+                  <pic:nvPicPr>
+                    <pic:cNvPr descr="C:\Users\jepanzik\Box\R%20Projects\SEACAR_Trend_Analyses\Coral\output\SpeciesRichness\SEACAR_Coral_SpeciesRichness_files/figure-latex/SpeciesRichPlot-23.png" id="99" name="Picture"/>
+                    <pic:cNvPicPr>
+                      <a:picLocks noChangeArrowheads="1" noChangeAspect="1"/>
+                    </pic:cNvPicPr>
+                  </pic:nvPicPr>
+                  <pic:blipFill>
+                    <a:blip r:embed="rId97"/>
+                    <a:stretch>
+                      <a:fillRect/>
+                    </a:stretch>
+                  </pic:blipFill>
+                  <pic:spPr bwMode="auto">
+                    <a:xfrm>
+                      <a:off x="0" y="0"/>
+                      <a:ext cx="5334000" cy="4000500"/>
+                    </a:xfrm>
+                    <a:prstGeom prst="rect">
+                      <a:avLst/>
+                    </a:prstGeom>
+                    <a:noFill/>
+                    <a:ln w="9525">
+                      <a:noFill/>
+                      <a:headEnd/>
+                      <a:tailEnd/>
+                    </a:ln>
+                  </pic:spPr>
+                </pic:pic>
+              </a:graphicData>
+            </a:graphic>
+          </wp:inline>
+        </w:drawing>
+      </w:r>
+    </w:p>
+    <w:bookmarkEnd w:id="100"/>
     <w:sectPr/>
   </w:body>
 </w:document>

</xml_diff>